<commit_message>
TS PP 7.1 and 7.2 TS 7 files - 20/072021
</commit_message>
<xml_diff>
--- a/TS-Padam/TS-7.1/TS 7.1 Malayalam Pada Paatam Corrections.docx
+++ b/TS-Padam/TS-7.1/TS 7.1 Malayalam Pada Paatam Corrections.docx
@@ -1,6 +1,6 @@
 
 <file path=word/document.xml><?xml version="1.0" encoding="utf-8"?>
-<w:document xmlns:wpc="http://schemas.microsoft.com/office/word/2010/wordprocessingCanvas" xmlns:cx="http://schemas.microsoft.com/office/drawing/2014/chartex" xmlns:cx1="http://schemas.microsoft.com/office/drawing/2015/9/8/chartex" xmlns:mc="http://schemas.openxmlformats.org/markup-compatibility/2006" xmlns:o="urn:schemas-microsoft-com:office:office" xmlns:r="http://schemas.openxmlformats.org/officeDocument/2006/relationships" xmlns:m="http://schemas.openxmlformats.org/officeDocument/2006/math" xmlns:v="urn:schemas-microsoft-com:vml" xmlns:wp14="http://schemas.microsoft.com/office/word/2010/wordprocessingDrawing" xmlns:wp="http://schemas.openxmlformats.org/drawingml/2006/wordprocessingDrawing" xmlns:w10="urn:schemas-microsoft-com:office:word" xmlns:w="http://schemas.openxmlformats.org/wordprocessingml/2006/main" xmlns:w14="http://schemas.microsoft.com/office/word/2010/wordml" xmlns:w15="http://schemas.microsoft.com/office/word/2012/wordml" xmlns:w16se="http://schemas.microsoft.com/office/word/2015/wordml/symex" xmlns:wpg="http://schemas.microsoft.com/office/word/2010/wordprocessingGroup" xmlns:wpi="http://schemas.microsoft.com/office/word/2010/wordprocessingInk" xmlns:wne="http://schemas.microsoft.com/office/word/2006/wordml" xmlns:wps="http://schemas.microsoft.com/office/word/2010/wordprocessingShape" mc:Ignorable="w14 w15 w16se wp14">
+<w:document xmlns:wpc="http://schemas.microsoft.com/office/word/2010/wordprocessingCanvas" xmlns:cx="http://schemas.microsoft.com/office/drawing/2014/chartex" xmlns:cx1="http://schemas.microsoft.com/office/drawing/2015/9/8/chartex" xmlns:cx2="http://schemas.microsoft.com/office/drawing/2015/10/21/chartex" xmlns:cx3="http://schemas.microsoft.com/office/drawing/2016/5/9/chartex" xmlns:cx4="http://schemas.microsoft.com/office/drawing/2016/5/10/chartex" xmlns:cx5="http://schemas.microsoft.com/office/drawing/2016/5/11/chartex" xmlns:cx6="http://schemas.microsoft.com/office/drawing/2016/5/12/chartex" xmlns:cx7="http://schemas.microsoft.com/office/drawing/2016/5/13/chartex" xmlns:cx8="http://schemas.microsoft.com/office/drawing/2016/5/14/chartex" xmlns:mc="http://schemas.openxmlformats.org/markup-compatibility/2006" xmlns:aink="http://schemas.microsoft.com/office/drawing/2016/ink" xmlns:am3d="http://schemas.microsoft.com/office/drawing/2017/model3d" xmlns:o="urn:schemas-microsoft-com:office:office" xmlns:r="http://schemas.openxmlformats.org/officeDocument/2006/relationships" xmlns:m="http://schemas.openxmlformats.org/officeDocument/2006/math" xmlns:v="urn:schemas-microsoft-com:vml" xmlns:wp14="http://schemas.microsoft.com/office/word/2010/wordprocessingDrawing" xmlns:wp="http://schemas.openxmlformats.org/drawingml/2006/wordprocessingDrawing" xmlns:w10="urn:schemas-microsoft-com:office:word" xmlns:w="http://schemas.openxmlformats.org/wordprocessingml/2006/main" xmlns:w14="http://schemas.microsoft.com/office/word/2010/wordml" xmlns:w15="http://schemas.microsoft.com/office/word/2012/wordml" xmlns:w16cex="http://schemas.microsoft.com/office/word/2018/wordml/cex" xmlns:w16cid="http://schemas.microsoft.com/office/word/2016/wordml/cid" xmlns:w16="http://schemas.microsoft.com/office/word/2018/wordml" xmlns:w16sdtdh="http://schemas.microsoft.com/office/word/2020/wordml/sdtdatahash" xmlns:w16se="http://schemas.microsoft.com/office/word/2015/wordml/symex" xmlns:wpg="http://schemas.microsoft.com/office/word/2010/wordprocessingGroup" xmlns:wpi="http://schemas.microsoft.com/office/word/2010/wordprocessingInk" xmlns:wne="http://schemas.microsoft.com/office/word/2006/wordml" xmlns:wps="http://schemas.microsoft.com/office/word/2010/wordprocessingShape" mc:Ignorable="w14 w15 w16se w16cid w16 w16cex w16sdtdh wp14">
   <w:body>
     <w:p>
       <w:pPr>
@@ -21,42 +21,8 @@
           <w:szCs w:val="32"/>
           <w:u w:val="single"/>
         </w:rPr>
-        <w:t xml:space="preserve">TS </w:t>
+        <w:t>TS Pada Paatam</w:t>
       </w:r>
-      <w:proofErr w:type="spellStart"/>
-      <w:r>
-        <w:rPr>
-          <w:b/>
-          <w:bCs/>
-          <w:sz w:val="32"/>
-          <w:szCs w:val="32"/>
-          <w:u w:val="single"/>
-        </w:rPr>
-        <w:t>Pada</w:t>
-      </w:r>
-      <w:proofErr w:type="spellEnd"/>
-      <w:r>
-        <w:rPr>
-          <w:b/>
-          <w:bCs/>
-          <w:sz w:val="32"/>
-          <w:szCs w:val="32"/>
-          <w:u w:val="single"/>
-        </w:rPr>
-        <w:t xml:space="preserve"> </w:t>
-      </w:r>
-      <w:proofErr w:type="spellStart"/>
-      <w:r>
-        <w:rPr>
-          <w:b/>
-          <w:bCs/>
-          <w:sz w:val="32"/>
-          <w:szCs w:val="32"/>
-          <w:u w:val="single"/>
-        </w:rPr>
-        <w:t>Paatam</w:t>
-      </w:r>
-      <w:proofErr w:type="spellEnd"/>
       <w:r>
         <w:rPr>
           <w:b/>
@@ -169,7 +135,7 @@
     </w:p>
     <w:tbl>
       <w:tblPr>
-        <w:tblW w:w="13865" w:type="dxa"/>
+        <w:tblW w:w="14017" w:type="dxa"/>
         <w:tblInd w:w="-792" w:type="dxa"/>
         <w:tblBorders>
           <w:top w:val="single" w:sz="4" w:space="0" w:color="000000"/>
@@ -183,8 +149,8 @@
       </w:tblPr>
       <w:tblGrid>
         <w:gridCol w:w="3197"/>
-        <w:gridCol w:w="5245"/>
-        <w:gridCol w:w="5423"/>
+        <w:gridCol w:w="5420"/>
+        <w:gridCol w:w="5400"/>
       </w:tblGrid>
       <w:tr>
         <w:tc>
@@ -228,7 +194,7 @@
         </w:tc>
         <w:tc>
           <w:tcPr>
-            <w:tcW w:w="5245" w:type="dxa"/>
+            <w:tcW w:w="5420" w:type="dxa"/>
           </w:tcPr>
           <w:p>
             <w:pPr>
@@ -250,7 +216,7 @@
         </w:tc>
         <w:tc>
           <w:tcPr>
-            <w:tcW w:w="5423" w:type="dxa"/>
+            <w:tcW w:w="5400" w:type="dxa"/>
           </w:tcPr>
           <w:p>
             <w:pPr>
@@ -303,20 +269,8 @@
                 <w:sz w:val="28"/>
                 <w:szCs w:val="28"/>
               </w:rPr>
-              <w:t xml:space="preserve">TS 7.1.3.2 – </w:t>
-            </w:r>
-            <w:proofErr w:type="spellStart"/>
-            <w:r>
-              <w:rPr>
-                <w:rFonts w:cs="Arial"/>
-                <w:b/>
-                <w:bCs/>
-                <w:sz w:val="28"/>
-                <w:szCs w:val="28"/>
-              </w:rPr>
-              <w:t>Padam</w:t>
-            </w:r>
-            <w:proofErr w:type="spellEnd"/>
+              <w:t>TS 7.1.3.2 – Padam</w:t>
+            </w:r>
           </w:p>
           <w:p>
             <w:pPr>
@@ -333,23 +287,13 @@
                 <w:szCs w:val="28"/>
               </w:rPr>
             </w:pPr>
-            <w:proofErr w:type="spellStart"/>
             <w:r>
               <w:rPr>
                 <w:b/>
                 <w:sz w:val="28"/>
                 <w:szCs w:val="28"/>
               </w:rPr>
-              <w:t>Padam</w:t>
-            </w:r>
-            <w:proofErr w:type="spellEnd"/>
-            <w:r>
-              <w:rPr>
-                <w:b/>
-                <w:sz w:val="28"/>
-                <w:szCs w:val="28"/>
-              </w:rPr>
-              <w:t xml:space="preserve"> No. -  17</w:t>
+              <w:t>Padam No. -  17</w:t>
             </w:r>
           </w:p>
           <w:p>
@@ -367,7 +311,6 @@
                 <w:szCs w:val="28"/>
               </w:rPr>
             </w:pPr>
-            <w:proofErr w:type="spellStart"/>
             <w:r>
               <w:rPr>
                 <w:rFonts w:cs="Arial"/>
@@ -376,18 +319,7 @@
                 <w:sz w:val="28"/>
                 <w:szCs w:val="28"/>
               </w:rPr>
-              <w:t>Panchaati</w:t>
-            </w:r>
-            <w:proofErr w:type="spellEnd"/>
-            <w:r>
-              <w:rPr>
-                <w:rFonts w:cs="Arial"/>
-                <w:b/>
-                <w:bCs/>
-                <w:sz w:val="28"/>
-                <w:szCs w:val="28"/>
-              </w:rPr>
-              <w:t xml:space="preserve"> No - 9</w:t>
+              <w:t>Panchaati No - 9</w:t>
             </w:r>
           </w:p>
           <w:p>
@@ -403,7 +335,7 @@
         </w:tc>
         <w:tc>
           <w:tcPr>
-            <w:tcW w:w="5245" w:type="dxa"/>
+            <w:tcW w:w="5420" w:type="dxa"/>
           </w:tcPr>
           <w:p>
             <w:pPr>
@@ -612,7 +544,7 @@
         </w:tc>
         <w:tc>
           <w:tcPr>
-            <w:tcW w:w="5423" w:type="dxa"/>
+            <w:tcW w:w="5400" w:type="dxa"/>
           </w:tcPr>
           <w:p>
             <w:pPr>
@@ -853,20 +785,8 @@
                 <w:sz w:val="28"/>
                 <w:szCs w:val="28"/>
               </w:rPr>
-              <w:t xml:space="preserve">TS 7.1.3.3 – </w:t>
-            </w:r>
-            <w:proofErr w:type="spellStart"/>
-            <w:r>
-              <w:rPr>
-                <w:rFonts w:cs="Arial"/>
-                <w:b/>
-                <w:bCs/>
-                <w:sz w:val="28"/>
-                <w:szCs w:val="28"/>
-              </w:rPr>
-              <w:t>Padam</w:t>
-            </w:r>
-            <w:proofErr w:type="spellEnd"/>
+              <w:t>TS 7.1.3.3 – Padam</w:t>
+            </w:r>
           </w:p>
           <w:p>
             <w:pPr>
@@ -881,23 +801,13 @@
                 <w:szCs w:val="28"/>
               </w:rPr>
             </w:pPr>
-            <w:proofErr w:type="spellStart"/>
             <w:r>
               <w:rPr>
                 <w:b/>
                 <w:sz w:val="28"/>
                 <w:szCs w:val="28"/>
               </w:rPr>
-              <w:t>Padam</w:t>
-            </w:r>
-            <w:proofErr w:type="spellEnd"/>
-            <w:r>
-              <w:rPr>
-                <w:b/>
-                <w:sz w:val="28"/>
-                <w:szCs w:val="28"/>
-              </w:rPr>
-              <w:t xml:space="preserve"> No. -  8</w:t>
+              <w:t>Padam No. -  8</w:t>
             </w:r>
           </w:p>
           <w:p>
@@ -915,7 +825,6 @@
                 <w:szCs w:val="28"/>
               </w:rPr>
             </w:pPr>
-            <w:proofErr w:type="spellStart"/>
             <w:r>
               <w:rPr>
                 <w:rFonts w:cs="Arial"/>
@@ -924,18 +833,7 @@
                 <w:sz w:val="28"/>
                 <w:szCs w:val="28"/>
               </w:rPr>
-              <w:t>Panchaati</w:t>
-            </w:r>
-            <w:proofErr w:type="spellEnd"/>
-            <w:r>
-              <w:rPr>
-                <w:rFonts w:cs="Arial"/>
-                <w:b/>
-                <w:bCs/>
-                <w:sz w:val="28"/>
-                <w:szCs w:val="28"/>
-              </w:rPr>
-              <w:t xml:space="preserve"> No - 10</w:t>
+              <w:t>Panchaati No - 10</w:t>
             </w:r>
           </w:p>
           <w:p>
@@ -957,7 +855,7 @@
         </w:tc>
         <w:tc>
           <w:tcPr>
-            <w:tcW w:w="5245" w:type="dxa"/>
+            <w:tcW w:w="5420" w:type="dxa"/>
             <w:tcBorders>
               <w:top w:val="single" w:sz="4" w:space="0" w:color="000000"/>
               <w:left w:val="single" w:sz="4" w:space="0" w:color="000000"/>
@@ -1116,7 +1014,7 @@
         </w:tc>
         <w:tc>
           <w:tcPr>
-            <w:tcW w:w="5423" w:type="dxa"/>
+            <w:tcW w:w="5400" w:type="dxa"/>
             <w:tcBorders>
               <w:top w:val="single" w:sz="4" w:space="0" w:color="000000"/>
               <w:left w:val="single" w:sz="4" w:space="0" w:color="000000"/>
@@ -1276,6 +1174,405 @@
               </w:rPr>
               <w:t xml:space="preserve"> |</w:t>
             </w:r>
+          </w:p>
+        </w:tc>
+      </w:tr>
+      <w:tr>
+        <w:trPr>
+          <w:trHeight w:val="1399"/>
+        </w:trPr>
+        <w:tc>
+          <w:tcPr>
+            <w:tcW w:w="3197" w:type="dxa"/>
+            <w:tcBorders>
+              <w:top w:val="single" w:sz="4" w:space="0" w:color="000000"/>
+              <w:left w:val="single" w:sz="4" w:space="0" w:color="000000"/>
+              <w:bottom w:val="single" w:sz="4" w:space="0" w:color="000000"/>
+              <w:right w:val="single" w:sz="4" w:space="0" w:color="000000"/>
+            </w:tcBorders>
+          </w:tcPr>
+          <w:p>
+            <w:pPr>
+              <w:widowControl w:val="0"/>
+              <w:autoSpaceDE w:val="0"/>
+              <w:autoSpaceDN w:val="0"/>
+              <w:adjustRightInd w:val="0"/>
+              <w:spacing w:before="0" w:line="240" w:lineRule="auto"/>
+              <w:rPr>
+                <w:rFonts w:cs="Arial"/>
+                <w:b/>
+                <w:bCs/>
+                <w:sz w:val="28"/>
+                <w:szCs w:val="28"/>
+                <w:highlight w:val="yellow"/>
+              </w:rPr>
+            </w:pPr>
+            <w:r>
+              <w:rPr>
+                <w:rFonts w:cs="Arial"/>
+                <w:b/>
+                <w:bCs/>
+                <w:sz w:val="28"/>
+                <w:szCs w:val="28"/>
+                <w:highlight w:val="yellow"/>
+              </w:rPr>
+              <w:t xml:space="preserve">TS 7.1.4.2 – </w:t>
+            </w:r>
+            <w:proofErr w:type="spellStart"/>
+            <w:r>
+              <w:rPr>
+                <w:rFonts w:cs="Arial"/>
+                <w:b/>
+                <w:bCs/>
+                <w:sz w:val="28"/>
+                <w:szCs w:val="28"/>
+                <w:highlight w:val="yellow"/>
+              </w:rPr>
+              <w:t>Vaakyam</w:t>
+            </w:r>
+            <w:proofErr w:type="spellEnd"/>
+          </w:p>
+          <w:p>
+            <w:pPr>
+              <w:widowControl w:val="0"/>
+              <w:autoSpaceDE w:val="0"/>
+              <w:autoSpaceDN w:val="0"/>
+              <w:adjustRightInd w:val="0"/>
+              <w:spacing w:before="0" w:line="240" w:lineRule="auto"/>
+              <w:rPr>
+                <w:rFonts w:cs="Arial"/>
+                <w:b/>
+                <w:bCs/>
+                <w:sz w:val="28"/>
+                <w:szCs w:val="28"/>
+                <w:highlight w:val="yellow"/>
+              </w:rPr>
+            </w:pPr>
+            <w:r>
+              <w:rPr>
+                <w:rFonts w:cs="Arial"/>
+                <w:b/>
+                <w:bCs/>
+                <w:sz w:val="28"/>
+                <w:szCs w:val="28"/>
+                <w:highlight w:val="yellow"/>
+              </w:rPr>
+              <w:t>Panchaati – 12</w:t>
+            </w:r>
+          </w:p>
+          <w:p>
+            <w:pPr>
+              <w:widowControl w:val="0"/>
+              <w:autoSpaceDE w:val="0"/>
+              <w:autoSpaceDN w:val="0"/>
+              <w:adjustRightInd w:val="0"/>
+              <w:spacing w:before="0" w:line="240" w:lineRule="auto"/>
+              <w:rPr>
+                <w:rFonts w:cs="Arial"/>
+                <w:b/>
+                <w:bCs/>
+                <w:sz w:val="28"/>
+                <w:szCs w:val="28"/>
+                <w:highlight w:val="yellow"/>
+              </w:rPr>
+            </w:pPr>
+            <w:r>
+              <w:rPr>
+                <w:rFonts w:cs="Arial"/>
+                <w:b/>
+                <w:bCs/>
+                <w:sz w:val="28"/>
+                <w:szCs w:val="28"/>
+                <w:highlight w:val="yellow"/>
+              </w:rPr>
+              <w:t>Line No - Last</w:t>
+            </w:r>
+          </w:p>
+        </w:tc>
+        <w:tc>
+          <w:tcPr>
+            <w:tcW w:w="5420" w:type="dxa"/>
+            <w:tcBorders>
+              <w:top w:val="single" w:sz="4" w:space="0" w:color="000000"/>
+              <w:left w:val="single" w:sz="4" w:space="0" w:color="000000"/>
+              <w:bottom w:val="single" w:sz="4" w:space="0" w:color="000000"/>
+              <w:right w:val="single" w:sz="4" w:space="0" w:color="000000"/>
+            </w:tcBorders>
+          </w:tcPr>
+          <w:p>
+            <w:pPr>
+              <w:widowControl w:val="0"/>
+              <w:autoSpaceDE w:val="0"/>
+              <w:autoSpaceDN w:val="0"/>
+              <w:adjustRightInd w:val="0"/>
+              <w:spacing w:line="240" w:lineRule="auto"/>
+              <w:ind w:right="-48"/>
+              <w:rPr>
+                <w:rFonts w:cs="Arial"/>
+                <w:b/>
+                <w:bCs/>
+                <w:sz w:val="32"/>
+                <w:szCs w:val="32"/>
+                <w:highlight w:val="yellow"/>
+              </w:rPr>
+            </w:pPr>
+            <w:r>
+              <w:rPr>
+                <w:rFonts w:ascii="BRH Malayalam Extra" w:hAnsi="BRH Malayalam Extra" w:cs="BRH Malayalam Extra"/>
+                <w:sz w:val="40"/>
+                <w:szCs w:val="40"/>
+                <w:highlight w:val="yellow"/>
+              </w:rPr>
+              <w:t xml:space="preserve">c—¥À </w:t>
+            </w:r>
+            <w:proofErr w:type="spellStart"/>
+            <w:r>
+              <w:rPr>
+                <w:rFonts w:ascii="BRH Malayalam Extra" w:hAnsi="BRH Malayalam Extra" w:cs="BRH Malayalam Extra"/>
+                <w:sz w:val="40"/>
+                <w:szCs w:val="40"/>
+                <w:highlight w:val="yellow"/>
+              </w:rPr>
+              <w:t>kaÇ</w:t>
+            </w:r>
+            <w:proofErr w:type="spellEnd"/>
+            <w:r>
+              <w:rPr>
+                <w:rFonts w:ascii="BRH Malayalam Extra" w:hAnsi="BRH Malayalam Extra" w:cs="BRH Malayalam Extra"/>
+                <w:sz w:val="34"/>
+                <w:szCs w:val="40"/>
+                <w:highlight w:val="yellow"/>
+              </w:rPr>
+              <w:t>–</w:t>
+            </w:r>
+            <w:proofErr w:type="spellStart"/>
+            <w:r>
+              <w:rPr>
+                <w:rFonts w:ascii="BRH Malayalam Extra" w:hAnsi="BRH Malayalam Extra" w:cs="BRH Malayalam Extra"/>
+                <w:sz w:val="40"/>
+                <w:szCs w:val="40"/>
+                <w:highlight w:val="yellow"/>
+              </w:rPr>
+              <w:t>kI</w:t>
+            </w:r>
+            <w:proofErr w:type="spellEnd"/>
+            <w:r>
+              <w:rPr>
+                <w:rFonts w:ascii="BRH Malayalam Extra" w:hAnsi="BRH Malayalam Extra" w:cs="BRH Malayalam Extra"/>
+                <w:sz w:val="40"/>
+                <w:szCs w:val="40"/>
+                <w:highlight w:val="yellow"/>
+              </w:rPr>
+              <w:t xml:space="preserve"> e¢</w:t>
+            </w:r>
+            <w:r>
+              <w:rPr>
+                <w:rFonts w:ascii="BRH Malayalam Extra" w:hAnsi="BRH Malayalam Extra" w:cs="BRH Malayalam Extra"/>
+                <w:color w:val="FF0000"/>
+                <w:sz w:val="40"/>
+                <w:szCs w:val="40"/>
+                <w:highlight w:val="yellow"/>
+              </w:rPr>
+              <w:t>ª¥p—</w:t>
+            </w:r>
+            <w:r>
+              <w:rPr>
+                <w:rFonts w:ascii="BRH Malayalam Extra" w:hAnsi="BRH Malayalam Extra" w:cs="BRH Malayalam Extra"/>
+                <w:sz w:val="40"/>
+                <w:szCs w:val="40"/>
+                <w:highlight w:val="yellow"/>
+              </w:rPr>
+              <w:t xml:space="preserve"> - </w:t>
+            </w:r>
+            <w:proofErr w:type="gramStart"/>
+            <w:r>
+              <w:rPr>
+                <w:rFonts w:ascii="BRH Malayalam Extra" w:hAnsi="BRH Malayalam Extra" w:cs="BRH Malayalam Extra"/>
+                <w:sz w:val="40"/>
+                <w:szCs w:val="40"/>
+                <w:highlight w:val="yellow"/>
+              </w:rPr>
+              <w:t>[ ]</w:t>
+            </w:r>
+            <w:proofErr w:type="gramEnd"/>
+            <w:r>
+              <w:rPr>
+                <w:rFonts w:ascii="BRH Malayalam Extra" w:hAnsi="BRH Malayalam Extra" w:cs="BRH Malayalam Extra"/>
+                <w:sz w:val="40"/>
+                <w:szCs w:val="40"/>
+                <w:highlight w:val="yellow"/>
+              </w:rPr>
+              <w:t xml:space="preserve"> </w:t>
+            </w:r>
+            <w:r>
+              <w:rPr>
+                <w:rFonts w:cs="Arial"/>
+                <w:b/>
+                <w:bCs/>
+                <w:sz w:val="32"/>
+                <w:szCs w:val="32"/>
+                <w:highlight w:val="yellow"/>
+              </w:rPr>
+              <w:t>12</w:t>
+            </w:r>
+          </w:p>
+          <w:p>
+            <w:pPr>
+              <w:widowControl w:val="0"/>
+              <w:autoSpaceDE w:val="0"/>
+              <w:autoSpaceDN w:val="0"/>
+              <w:adjustRightInd w:val="0"/>
+              <w:spacing w:before="0" w:line="240" w:lineRule="auto"/>
+              <w:rPr>
+                <w:rFonts w:ascii="BRH Malayalam Extra" w:hAnsi="BRH Malayalam Extra" w:cs="BRH Malayalam Extra"/>
+                <w:sz w:val="40"/>
+                <w:szCs w:val="40"/>
+                <w:highlight w:val="yellow"/>
+              </w:rPr>
+            </w:pPr>
+          </w:p>
+        </w:tc>
+        <w:tc>
+          <w:tcPr>
+            <w:tcW w:w="5400" w:type="dxa"/>
+            <w:tcBorders>
+              <w:top w:val="single" w:sz="4" w:space="0" w:color="000000"/>
+              <w:left w:val="single" w:sz="4" w:space="0" w:color="000000"/>
+              <w:bottom w:val="single" w:sz="4" w:space="0" w:color="000000"/>
+              <w:right w:val="single" w:sz="4" w:space="0" w:color="000000"/>
+            </w:tcBorders>
+          </w:tcPr>
+          <w:p>
+            <w:pPr>
+              <w:widowControl w:val="0"/>
+              <w:autoSpaceDE w:val="0"/>
+              <w:autoSpaceDN w:val="0"/>
+              <w:adjustRightInd w:val="0"/>
+              <w:spacing w:line="240" w:lineRule="auto"/>
+              <w:ind w:right="-48"/>
+              <w:rPr>
+                <w:rFonts w:cs="Arial"/>
+                <w:b/>
+                <w:bCs/>
+                <w:sz w:val="32"/>
+                <w:szCs w:val="32"/>
+              </w:rPr>
+            </w:pPr>
+            <w:r>
+              <w:rPr>
+                <w:rFonts w:ascii="BRH Malayalam Extra" w:hAnsi="BRH Malayalam Extra" w:cs="BRH Malayalam Extra"/>
+                <w:sz w:val="40"/>
+                <w:szCs w:val="40"/>
+                <w:highlight w:val="yellow"/>
+              </w:rPr>
+              <w:t xml:space="preserve">c—¥À </w:t>
+            </w:r>
+            <w:proofErr w:type="spellStart"/>
+            <w:r>
+              <w:rPr>
+                <w:rFonts w:ascii="BRH Malayalam Extra" w:hAnsi="BRH Malayalam Extra" w:cs="BRH Malayalam Extra"/>
+                <w:sz w:val="40"/>
+                <w:szCs w:val="40"/>
+                <w:highlight w:val="yellow"/>
+              </w:rPr>
+              <w:t>kaÇ</w:t>
+            </w:r>
+            <w:proofErr w:type="spellEnd"/>
+            <w:r>
+              <w:rPr>
+                <w:rFonts w:ascii="BRH Malayalam Extra" w:hAnsi="BRH Malayalam Extra" w:cs="BRH Malayalam Extra"/>
+                <w:sz w:val="34"/>
+                <w:szCs w:val="40"/>
+                <w:highlight w:val="yellow"/>
+              </w:rPr>
+              <w:t>–</w:t>
+            </w:r>
+            <w:proofErr w:type="spellStart"/>
+            <w:r>
+              <w:rPr>
+                <w:rFonts w:ascii="BRH Malayalam Extra" w:hAnsi="BRH Malayalam Extra" w:cs="BRH Malayalam Extra"/>
+                <w:sz w:val="40"/>
+                <w:szCs w:val="40"/>
+                <w:highlight w:val="yellow"/>
+              </w:rPr>
+              <w:t>kI</w:t>
+            </w:r>
+            <w:proofErr w:type="spellEnd"/>
+            <w:r>
+              <w:rPr>
+                <w:rFonts w:ascii="BRH Malayalam Extra" w:hAnsi="BRH Malayalam Extra" w:cs="BRH Malayalam Extra"/>
+                <w:sz w:val="40"/>
+                <w:szCs w:val="40"/>
+                <w:highlight w:val="yellow"/>
+              </w:rPr>
+              <w:t xml:space="preserve"> e¢</w:t>
+            </w:r>
+            <w:r>
+              <w:rPr>
+                <w:rFonts w:ascii="BRH Malayalam Extra" w:hAnsi="BRH Malayalam Extra" w:cs="BRH Malayalam Extra"/>
+                <w:color w:val="FF0000"/>
+                <w:sz w:val="40"/>
+                <w:szCs w:val="40"/>
+                <w:highlight w:val="yellow"/>
+              </w:rPr>
+              <w:t>ª¥p—</w:t>
+            </w:r>
+            <w:r>
+              <w:rPr>
+                <w:rFonts w:ascii="BRH Malayalam Extra" w:hAnsi="BRH Malayalam Extra" w:cs="BRH Malayalam Extra"/>
+                <w:sz w:val="40"/>
+                <w:szCs w:val="40"/>
+                <w:highlight w:val="yellow"/>
+              </w:rPr>
+              <w:t xml:space="preserve"> - </w:t>
+            </w:r>
+            <w:proofErr w:type="gramStart"/>
+            <w:r>
+              <w:rPr>
+                <w:rFonts w:ascii="BRH Malayalam Extra" w:hAnsi="BRH Malayalam Extra" w:cs="BRH Malayalam Extra"/>
+                <w:sz w:val="40"/>
+                <w:szCs w:val="40"/>
+                <w:highlight w:val="yellow"/>
+              </w:rPr>
+              <w:t>[ ]</w:t>
+            </w:r>
+            <w:proofErr w:type="gramEnd"/>
+            <w:r>
+              <w:rPr>
+                <w:rFonts w:ascii="BRH Malayalam Extra" w:hAnsi="BRH Malayalam Extra" w:cs="BRH Malayalam Extra"/>
+                <w:sz w:val="40"/>
+                <w:szCs w:val="40"/>
+                <w:highlight w:val="yellow"/>
+              </w:rPr>
+              <w:t xml:space="preserve"> </w:t>
+            </w:r>
+            <w:r>
+              <w:rPr>
+                <w:rFonts w:cs="Arial"/>
+                <w:b/>
+                <w:bCs/>
+                <w:sz w:val="32"/>
+                <w:szCs w:val="32"/>
+                <w:highlight w:val="yellow"/>
+              </w:rPr>
+              <w:t>12</w:t>
+            </w:r>
+          </w:p>
+          <w:p>
+            <w:pPr>
+              <w:widowControl w:val="0"/>
+              <w:autoSpaceDE w:val="0"/>
+              <w:autoSpaceDN w:val="0"/>
+              <w:adjustRightInd w:val="0"/>
+              <w:spacing w:before="0" w:line="240" w:lineRule="auto"/>
+              <w:rPr>
+                <w:rFonts w:ascii="BRH Malayalam Extra" w:hAnsi="BRH Malayalam Extra" w:cs="BRH Malayalam Extra"/>
+                <w:b/>
+                <w:bCs/>
+                <w:sz w:val="40"/>
+                <w:szCs w:val="40"/>
+              </w:rPr>
+            </w:pPr>
           </w:p>
         </w:tc>
       </w:tr>
@@ -1316,20 +1613,8 @@
                 <w:sz w:val="28"/>
                 <w:szCs w:val="28"/>
               </w:rPr>
-              <w:t xml:space="preserve">TS 7.1.5.1 – </w:t>
-            </w:r>
-            <w:proofErr w:type="spellStart"/>
-            <w:r>
-              <w:rPr>
-                <w:rFonts w:cs="Arial"/>
-                <w:b/>
-                <w:bCs/>
-                <w:sz w:val="28"/>
-                <w:szCs w:val="28"/>
-              </w:rPr>
-              <w:t>Padam</w:t>
-            </w:r>
-            <w:proofErr w:type="spellEnd"/>
+              <w:t>TS 7.1.5.1 – Padam</w:t>
+            </w:r>
           </w:p>
           <w:p>
             <w:pPr>
@@ -1344,23 +1629,13 @@
                 <w:szCs w:val="28"/>
               </w:rPr>
             </w:pPr>
-            <w:proofErr w:type="spellStart"/>
             <w:r>
               <w:rPr>
                 <w:b/>
                 <w:sz w:val="28"/>
                 <w:szCs w:val="28"/>
               </w:rPr>
-              <w:t>Padam</w:t>
-            </w:r>
-            <w:proofErr w:type="spellEnd"/>
-            <w:r>
-              <w:rPr>
-                <w:b/>
-                <w:sz w:val="28"/>
-                <w:szCs w:val="28"/>
-              </w:rPr>
-              <w:t xml:space="preserve"> No. -  32</w:t>
+              <w:t>Padam No. -  32</w:t>
             </w:r>
           </w:p>
           <w:p>
@@ -1378,7 +1653,6 @@
                 <w:szCs w:val="28"/>
               </w:rPr>
             </w:pPr>
-            <w:proofErr w:type="spellStart"/>
             <w:r>
               <w:rPr>
                 <w:rFonts w:cs="Arial"/>
@@ -1387,18 +1661,7 @@
                 <w:sz w:val="28"/>
                 <w:szCs w:val="28"/>
               </w:rPr>
-              <w:t>Panchaati</w:t>
-            </w:r>
-            <w:proofErr w:type="spellEnd"/>
-            <w:r>
-              <w:rPr>
-                <w:rFonts w:cs="Arial"/>
-                <w:b/>
-                <w:bCs/>
-                <w:sz w:val="28"/>
-                <w:szCs w:val="28"/>
-              </w:rPr>
-              <w:t xml:space="preserve"> No - 14</w:t>
+              <w:t>Panchaati No - 14</w:t>
             </w:r>
           </w:p>
           <w:p>
@@ -1434,7 +1697,7 @@
         </w:tc>
         <w:tc>
           <w:tcPr>
-            <w:tcW w:w="5245" w:type="dxa"/>
+            <w:tcW w:w="5420" w:type="dxa"/>
             <w:tcBorders>
               <w:top w:val="single" w:sz="4" w:space="0" w:color="000000"/>
               <w:left w:val="single" w:sz="4" w:space="0" w:color="000000"/>
@@ -1630,7 +1893,7 @@
         </w:tc>
         <w:tc>
           <w:tcPr>
-            <w:tcW w:w="5423" w:type="dxa"/>
+            <w:tcW w:w="5400" w:type="dxa"/>
             <w:tcBorders>
               <w:top w:val="single" w:sz="4" w:space="0" w:color="000000"/>
               <w:left w:val="single" w:sz="4" w:space="0" w:color="000000"/>
@@ -1854,20 +2117,8 @@
                 <w:sz w:val="28"/>
                 <w:szCs w:val="28"/>
               </w:rPr>
-              <w:t xml:space="preserve">TS 7.1.5.4 – </w:t>
-            </w:r>
-            <w:proofErr w:type="spellStart"/>
-            <w:r>
-              <w:rPr>
-                <w:rFonts w:cs="Arial"/>
-                <w:b/>
-                <w:bCs/>
-                <w:sz w:val="28"/>
-                <w:szCs w:val="28"/>
-              </w:rPr>
-              <w:t>Padam</w:t>
-            </w:r>
-            <w:proofErr w:type="spellEnd"/>
+              <w:t>TS 7.1.5.4 – Padam</w:t>
+            </w:r>
           </w:p>
           <w:p>
             <w:pPr>
@@ -1882,23 +2133,13 @@
                 <w:szCs w:val="28"/>
               </w:rPr>
             </w:pPr>
-            <w:proofErr w:type="spellStart"/>
             <w:r>
               <w:rPr>
                 <w:b/>
                 <w:sz w:val="28"/>
                 <w:szCs w:val="28"/>
               </w:rPr>
-              <w:t>Padam</w:t>
-            </w:r>
-            <w:proofErr w:type="spellEnd"/>
-            <w:r>
-              <w:rPr>
-                <w:b/>
-                <w:sz w:val="28"/>
-                <w:szCs w:val="28"/>
-              </w:rPr>
-              <w:t xml:space="preserve"> No. -  24</w:t>
+              <w:t>Padam No. -  24</w:t>
             </w:r>
           </w:p>
           <w:p>
@@ -1916,7 +2157,6 @@
                 <w:szCs w:val="28"/>
               </w:rPr>
             </w:pPr>
-            <w:proofErr w:type="spellStart"/>
             <w:r>
               <w:rPr>
                 <w:rFonts w:cs="Arial"/>
@@ -1925,24 +2165,13 @@
                 <w:sz w:val="28"/>
                 <w:szCs w:val="28"/>
               </w:rPr>
-              <w:t>Panchaati</w:t>
-            </w:r>
-            <w:proofErr w:type="spellEnd"/>
-            <w:r>
-              <w:rPr>
-                <w:rFonts w:cs="Arial"/>
-                <w:b/>
-                <w:bCs/>
-                <w:sz w:val="28"/>
-                <w:szCs w:val="28"/>
-              </w:rPr>
-              <w:t xml:space="preserve"> No - 17</w:t>
+              <w:t>Panchaati No - 17</w:t>
             </w:r>
           </w:p>
         </w:tc>
         <w:tc>
           <w:tcPr>
-            <w:tcW w:w="5245" w:type="dxa"/>
+            <w:tcW w:w="5420" w:type="dxa"/>
             <w:tcBorders>
               <w:top w:val="single" w:sz="4" w:space="0" w:color="000000"/>
               <w:left w:val="single" w:sz="4" w:space="0" w:color="000000"/>
@@ -2180,7 +2409,7 @@
         </w:tc>
         <w:tc>
           <w:tcPr>
-            <w:tcW w:w="5423" w:type="dxa"/>
+            <w:tcW w:w="5400" w:type="dxa"/>
             <w:tcBorders>
               <w:top w:val="single" w:sz="4" w:space="0" w:color="000000"/>
               <w:left w:val="single" w:sz="4" w:space="0" w:color="000000"/>
@@ -2465,20 +2694,9 @@
                 <w:sz w:val="28"/>
                 <w:szCs w:val="28"/>
               </w:rPr>
-              <w:t xml:space="preserve">TS 7.1.6.4 – </w:t>
-            </w:r>
-            <w:proofErr w:type="spellStart"/>
-            <w:r>
-              <w:rPr>
-                <w:rFonts w:cs="Arial"/>
-                <w:b/>
-                <w:bCs/>
-                <w:sz w:val="28"/>
-                <w:szCs w:val="28"/>
-              </w:rPr>
-              <w:t>Padam</w:t>
-            </w:r>
-            <w:proofErr w:type="spellEnd"/>
+              <w:lastRenderedPageBreak/>
+              <w:t>TS 7.1.6.4 – Padam</w:t>
+            </w:r>
           </w:p>
           <w:p>
             <w:pPr>
@@ -2493,23 +2711,13 @@
                 <w:szCs w:val="28"/>
               </w:rPr>
             </w:pPr>
-            <w:proofErr w:type="spellStart"/>
             <w:r>
               <w:rPr>
                 <w:b/>
                 <w:sz w:val="28"/>
                 <w:szCs w:val="28"/>
               </w:rPr>
-              <w:t>Padam</w:t>
-            </w:r>
-            <w:proofErr w:type="spellEnd"/>
-            <w:r>
-              <w:rPr>
-                <w:b/>
-                <w:sz w:val="28"/>
-                <w:szCs w:val="28"/>
-              </w:rPr>
-              <w:t xml:space="preserve"> No. -  34</w:t>
+              <w:t>Padam No. -  34</w:t>
             </w:r>
           </w:p>
           <w:p>
@@ -2527,7 +2735,6 @@
                 <w:szCs w:val="28"/>
               </w:rPr>
             </w:pPr>
-            <w:proofErr w:type="spellStart"/>
             <w:r>
               <w:rPr>
                 <w:rFonts w:cs="Arial"/>
@@ -2536,18 +2743,7 @@
                 <w:sz w:val="28"/>
                 <w:szCs w:val="28"/>
               </w:rPr>
-              <w:t>Panchaati</w:t>
-            </w:r>
-            <w:proofErr w:type="spellEnd"/>
-            <w:r>
-              <w:rPr>
-                <w:rFonts w:cs="Arial"/>
-                <w:b/>
-                <w:bCs/>
-                <w:sz w:val="28"/>
-                <w:szCs w:val="28"/>
-              </w:rPr>
-              <w:t xml:space="preserve"> No </w:t>
+              <w:t xml:space="preserve">Panchaati No </w:t>
             </w:r>
             <w:r>
               <w:rPr>
@@ -2589,7 +2785,7 @@
         </w:tc>
         <w:tc>
           <w:tcPr>
-            <w:tcW w:w="5245" w:type="dxa"/>
+            <w:tcW w:w="5420" w:type="dxa"/>
             <w:tcBorders>
               <w:top w:val="single" w:sz="4" w:space="0" w:color="000000"/>
               <w:left w:val="single" w:sz="4" w:space="0" w:color="000000"/>
@@ -2787,7 +2983,7 @@
         </w:tc>
         <w:tc>
           <w:tcPr>
-            <w:tcW w:w="5423" w:type="dxa"/>
+            <w:tcW w:w="5400" w:type="dxa"/>
             <w:tcBorders>
               <w:top w:val="single" w:sz="4" w:space="0" w:color="000000"/>
               <w:left w:val="single" w:sz="4" w:space="0" w:color="000000"/>
@@ -3022,21 +3218,8 @@
                 <w:sz w:val="28"/>
                 <w:szCs w:val="28"/>
               </w:rPr>
-              <w:lastRenderedPageBreak/>
-              <w:t xml:space="preserve">TS 7.1.6.7 – </w:t>
-            </w:r>
-            <w:proofErr w:type="spellStart"/>
-            <w:r>
-              <w:rPr>
-                <w:rFonts w:cs="Arial"/>
-                <w:b/>
-                <w:bCs/>
-                <w:sz w:val="28"/>
-                <w:szCs w:val="28"/>
-              </w:rPr>
-              <w:t>Padam</w:t>
-            </w:r>
-            <w:proofErr w:type="spellEnd"/>
+              <w:t>TS 7.1.6.7 – Padam</w:t>
+            </w:r>
           </w:p>
           <w:p>
             <w:pPr>
@@ -3051,23 +3234,13 @@
                 <w:szCs w:val="28"/>
               </w:rPr>
             </w:pPr>
-            <w:proofErr w:type="spellStart"/>
             <w:r>
               <w:rPr>
                 <w:b/>
                 <w:sz w:val="28"/>
                 <w:szCs w:val="28"/>
               </w:rPr>
-              <w:t>Padam</w:t>
-            </w:r>
-            <w:proofErr w:type="spellEnd"/>
-            <w:r>
-              <w:rPr>
-                <w:b/>
-                <w:sz w:val="28"/>
-                <w:szCs w:val="28"/>
-              </w:rPr>
-              <w:t xml:space="preserve"> No. -  2</w:t>
+              <w:t>Padam No. -  2</w:t>
             </w:r>
           </w:p>
           <w:p>
@@ -3085,7 +3258,6 @@
                 <w:szCs w:val="28"/>
               </w:rPr>
             </w:pPr>
-            <w:proofErr w:type="spellStart"/>
             <w:r>
               <w:rPr>
                 <w:rFonts w:cs="Arial"/>
@@ -3094,24 +3266,13 @@
                 <w:sz w:val="28"/>
                 <w:szCs w:val="28"/>
               </w:rPr>
-              <w:t>Panchaati</w:t>
-            </w:r>
-            <w:proofErr w:type="spellEnd"/>
-            <w:r>
-              <w:rPr>
-                <w:rFonts w:cs="Arial"/>
-                <w:b/>
-                <w:bCs/>
-                <w:sz w:val="28"/>
-                <w:szCs w:val="28"/>
-              </w:rPr>
-              <w:t xml:space="preserve"> No - 27</w:t>
+              <w:t>Panchaati No - 27</w:t>
             </w:r>
           </w:p>
         </w:tc>
         <w:tc>
           <w:tcPr>
-            <w:tcW w:w="5245" w:type="dxa"/>
+            <w:tcW w:w="5420" w:type="dxa"/>
             <w:tcBorders>
               <w:top w:val="single" w:sz="4" w:space="0" w:color="000000"/>
               <w:left w:val="single" w:sz="4" w:space="0" w:color="000000"/>
@@ -3276,18 +3437,8 @@
                 <w:sz w:val="40"/>
                 <w:szCs w:val="40"/>
               </w:rPr>
-              <w:t xml:space="preserve"> - </w:t>
-            </w:r>
-            <w:proofErr w:type="spellStart"/>
-            <w:r>
-              <w:rPr>
-                <w:rFonts w:ascii="BRH Malayalam Extra" w:hAnsi="BRH Malayalam Extra" w:cs="BRH Malayalam Extra"/>
-                <w:sz w:val="40"/>
-                <w:szCs w:val="40"/>
-              </w:rPr>
-              <w:t>px</w:t>
-            </w:r>
-            <w:proofErr w:type="spellEnd"/>
+              <w:t xml:space="preserve"> - px</w:t>
+            </w:r>
             <w:r>
               <w:rPr>
                 <w:rFonts w:ascii="BRH Malayalam Extra" w:hAnsi="BRH Malayalam Extra" w:cs="BRH Malayalam Extra"/>
@@ -3308,7 +3459,7 @@
         </w:tc>
         <w:tc>
           <w:tcPr>
-            <w:tcW w:w="5423" w:type="dxa"/>
+            <w:tcW w:w="5400" w:type="dxa"/>
             <w:tcBorders>
               <w:top w:val="single" w:sz="4" w:space="0" w:color="000000"/>
               <w:left w:val="single" w:sz="4" w:space="0" w:color="000000"/>
@@ -3491,18 +3642,8 @@
                 <w:sz w:val="40"/>
                 <w:szCs w:val="40"/>
               </w:rPr>
-              <w:t xml:space="preserve">Rx - </w:t>
-            </w:r>
-            <w:proofErr w:type="spellStart"/>
-            <w:r>
-              <w:rPr>
-                <w:rFonts w:ascii="BRH Malayalam Extra" w:hAnsi="BRH Malayalam Extra" w:cs="BRH Malayalam Extra"/>
-                <w:sz w:val="40"/>
-                <w:szCs w:val="40"/>
-              </w:rPr>
-              <w:t>px</w:t>
-            </w:r>
-            <w:proofErr w:type="spellEnd"/>
+              <w:t>Rx - px</w:t>
+            </w:r>
             <w:r>
               <w:rPr>
                 <w:rFonts w:ascii="BRH Malayalam Extra" w:hAnsi="BRH Malayalam Extra" w:cs="BRH Malayalam Extra"/>
@@ -3645,7 +3786,6 @@
                 <w:szCs w:val="28"/>
               </w:rPr>
             </w:pPr>
-            <w:proofErr w:type="spellStart"/>
             <w:r>
               <w:rPr>
                 <w:rFonts w:cs="Arial"/>
@@ -3654,18 +3794,7 @@
                 <w:sz w:val="28"/>
                 <w:szCs w:val="28"/>
               </w:rPr>
-              <w:t>Panchaati</w:t>
-            </w:r>
-            <w:proofErr w:type="spellEnd"/>
-            <w:r>
-              <w:rPr>
-                <w:rFonts w:cs="Arial"/>
-                <w:b/>
-                <w:bCs/>
-                <w:sz w:val="28"/>
-                <w:szCs w:val="28"/>
-              </w:rPr>
-              <w:t xml:space="preserve"> No - </w:t>
+              <w:t xml:space="preserve">Panchaati No - </w:t>
             </w:r>
             <w:r>
               <w:rPr>
@@ -3707,7 +3836,7 @@
         </w:tc>
         <w:tc>
           <w:tcPr>
-            <w:tcW w:w="5245" w:type="dxa"/>
+            <w:tcW w:w="5420" w:type="dxa"/>
             <w:tcBorders>
               <w:top w:val="single" w:sz="4" w:space="0" w:color="000000"/>
               <w:left w:val="single" w:sz="4" w:space="0" w:color="000000"/>
@@ -3785,29 +3914,19 @@
               </w:rPr>
               <w:t>–</w:t>
             </w:r>
-            <w:proofErr w:type="spellStart"/>
-            <w:r>
-              <w:rPr>
-                <w:rFonts w:ascii="BRH Malayalam Extra" w:hAnsi="BRH Malayalam Extra" w:cs="BRH Malayalam Extra"/>
-                <w:sz w:val="40"/>
-                <w:szCs w:val="40"/>
-              </w:rPr>
-              <w:t>Kx</w:t>
-            </w:r>
-            <w:proofErr w:type="spellEnd"/>
-            <w:r>
-              <w:rPr>
-                <w:rFonts w:ascii="BRH Malayalam Extra" w:hAnsi="BRH Malayalam Extra" w:cs="BRH Malayalam Extra"/>
-                <w:sz w:val="40"/>
-                <w:szCs w:val="40"/>
-              </w:rPr>
-              <w:t>©</w:t>
+            <w:r>
+              <w:rPr>
+                <w:rFonts w:ascii="BRH Malayalam Extra" w:hAnsi="BRH Malayalam Extra" w:cs="BRH Malayalam Extra"/>
+                <w:sz w:val="40"/>
+                <w:szCs w:val="40"/>
+              </w:rPr>
+              <w:t>Kx©</w:t>
             </w:r>
           </w:p>
         </w:tc>
         <w:tc>
           <w:tcPr>
-            <w:tcW w:w="5423" w:type="dxa"/>
+            <w:tcW w:w="5400" w:type="dxa"/>
             <w:tcBorders>
               <w:top w:val="single" w:sz="4" w:space="0" w:color="000000"/>
               <w:left w:val="single" w:sz="4" w:space="0" w:color="000000"/>
@@ -3854,16 +3973,7 @@
                 <w:szCs w:val="40"/>
                 <w:highlight w:val="green"/>
               </w:rPr>
-              <w:t>©</w:t>
-            </w:r>
-            <w:r>
-              <w:rPr>
-                <w:rFonts w:ascii="BRH Malayalam Extra" w:hAnsi="BRH Malayalam Extra" w:cs="BRH Malayalam Extra"/>
-                <w:sz w:val="40"/>
-                <w:szCs w:val="40"/>
-                <w:highlight w:val="green"/>
-              </w:rPr>
-              <w:t xml:space="preserve"> </w:t>
+              <w:t xml:space="preserve">© </w:t>
             </w:r>
             <w:proofErr w:type="spellStart"/>
             <w:r>
@@ -3885,8 +3995,6 @@
               </w:rPr>
               <w:t>¥</w:t>
             </w:r>
-            <w:bookmarkStart w:id="0" w:name="_GoBack"/>
-            <w:bookmarkEnd w:id="0"/>
             <w:r>
               <w:rPr>
                 <w:rFonts w:ascii="BRH Malayalam" w:hAnsi="BRH Malayalam" w:cs="BRH Malayalam"/>
@@ -3906,23 +4014,13 @@
               </w:rPr>
               <w:t>–</w:t>
             </w:r>
-            <w:proofErr w:type="spellStart"/>
-            <w:r>
-              <w:rPr>
-                <w:rFonts w:ascii="BRH Malayalam Extra" w:hAnsi="BRH Malayalam Extra" w:cs="BRH Malayalam Extra"/>
-                <w:sz w:val="40"/>
-                <w:szCs w:val="40"/>
-              </w:rPr>
-              <w:t>Kx</w:t>
-            </w:r>
-            <w:proofErr w:type="spellEnd"/>
-            <w:r>
-              <w:rPr>
-                <w:rFonts w:ascii="BRH Malayalam Extra" w:hAnsi="BRH Malayalam Extra" w:cs="BRH Malayalam Extra"/>
-                <w:sz w:val="40"/>
-                <w:szCs w:val="40"/>
-              </w:rPr>
-              <w:t>©</w:t>
+            <w:r>
+              <w:rPr>
+                <w:rFonts w:ascii="BRH Malayalam Extra" w:hAnsi="BRH Malayalam Extra" w:cs="BRH Malayalam Extra"/>
+                <w:sz w:val="40"/>
+                <w:szCs w:val="40"/>
+              </w:rPr>
+              <w:t>Kx©</w:t>
             </w:r>
             <w:r>
               <w:rPr>
@@ -4012,20 +4110,8 @@
                 <w:sz w:val="28"/>
                 <w:szCs w:val="28"/>
               </w:rPr>
-              <w:t xml:space="preserve"> – </w:t>
-            </w:r>
-            <w:proofErr w:type="spellStart"/>
-            <w:r>
-              <w:rPr>
-                <w:rFonts w:cs="Arial"/>
-                <w:b/>
-                <w:bCs/>
-                <w:sz w:val="28"/>
-                <w:szCs w:val="28"/>
-              </w:rPr>
-              <w:t>Padam</w:t>
-            </w:r>
-            <w:proofErr w:type="spellEnd"/>
+              <w:t xml:space="preserve"> – Padam</w:t>
+            </w:r>
           </w:p>
           <w:p>
             <w:pPr>
@@ -4040,23 +4126,13 @@
                 <w:szCs w:val="28"/>
               </w:rPr>
             </w:pPr>
-            <w:proofErr w:type="spellStart"/>
             <w:r>
               <w:rPr>
                 <w:b/>
                 <w:sz w:val="28"/>
                 <w:szCs w:val="28"/>
               </w:rPr>
-              <w:t>Padam</w:t>
-            </w:r>
-            <w:proofErr w:type="spellEnd"/>
-            <w:r>
-              <w:rPr>
-                <w:b/>
-                <w:sz w:val="28"/>
-                <w:szCs w:val="28"/>
-              </w:rPr>
-              <w:t xml:space="preserve"> No. -  </w:t>
+              <w:t xml:space="preserve">Padam No. -  </w:t>
             </w:r>
             <w:r>
               <w:rPr>
@@ -4082,7 +4158,6 @@
                 <w:szCs w:val="28"/>
               </w:rPr>
             </w:pPr>
-            <w:proofErr w:type="spellStart"/>
             <w:r>
               <w:rPr>
                 <w:rFonts w:cs="Arial"/>
@@ -4091,9 +4166,8 @@
                 <w:sz w:val="28"/>
                 <w:szCs w:val="28"/>
               </w:rPr>
-              <w:t>Panchaati</w:t>
-            </w:r>
-            <w:proofErr w:type="spellEnd"/>
+              <w:t xml:space="preserve">Panchaati No - </w:t>
+            </w:r>
             <w:r>
               <w:rPr>
                 <w:rFonts w:cs="Arial"/>
@@ -4102,23 +4176,13 @@
                 <w:sz w:val="28"/>
                 <w:szCs w:val="28"/>
               </w:rPr>
-              <w:t xml:space="preserve"> No - </w:t>
-            </w:r>
-            <w:r>
-              <w:rPr>
-                <w:rFonts w:cs="Arial"/>
-                <w:b/>
-                <w:bCs/>
-                <w:sz w:val="28"/>
-                <w:szCs w:val="28"/>
-              </w:rPr>
               <w:t>48</w:t>
             </w:r>
           </w:p>
         </w:tc>
         <w:tc>
           <w:tcPr>
-            <w:tcW w:w="5245" w:type="dxa"/>
+            <w:tcW w:w="5420" w:type="dxa"/>
             <w:tcBorders>
               <w:top w:val="single" w:sz="4" w:space="0" w:color="000000"/>
               <w:left w:val="single" w:sz="4" w:space="0" w:color="000000"/>
@@ -4298,7 +4362,7 @@
         </w:tc>
         <w:tc>
           <w:tcPr>
-            <w:tcW w:w="5423" w:type="dxa"/>
+            <w:tcW w:w="5400" w:type="dxa"/>
             <w:tcBorders>
               <w:top w:val="single" w:sz="4" w:space="0" w:color="000000"/>
               <w:left w:val="single" w:sz="4" w:space="0" w:color="000000"/>
@@ -4562,7 +4626,6 @@
                 <w:szCs w:val="28"/>
               </w:rPr>
             </w:pPr>
-            <w:proofErr w:type="spellStart"/>
             <w:r>
               <w:rPr>
                 <w:rFonts w:cs="Arial"/>
@@ -4571,18 +4634,7 @@
                 <w:sz w:val="28"/>
                 <w:szCs w:val="28"/>
               </w:rPr>
-              <w:t>Panchaati</w:t>
-            </w:r>
-            <w:proofErr w:type="spellEnd"/>
-            <w:r>
-              <w:rPr>
-                <w:rFonts w:cs="Arial"/>
-                <w:b/>
-                <w:bCs/>
-                <w:sz w:val="28"/>
-                <w:szCs w:val="28"/>
-              </w:rPr>
-              <w:t xml:space="preserve"> No - 52</w:t>
+              <w:t>Panchaati No - 52</w:t>
             </w:r>
           </w:p>
           <w:p>
@@ -4604,7 +4656,7 @@
         </w:tc>
         <w:tc>
           <w:tcPr>
-            <w:tcW w:w="5245" w:type="dxa"/>
+            <w:tcW w:w="5420" w:type="dxa"/>
             <w:tcBorders>
               <w:top w:val="single" w:sz="4" w:space="0" w:color="000000"/>
               <w:left w:val="single" w:sz="4" w:space="0" w:color="000000"/>
@@ -4659,25 +4711,7 @@
                 <w:sz w:val="36"/>
                 <w:szCs w:val="40"/>
               </w:rPr>
-              <w:t>ª</w:t>
-            </w:r>
-            <w:proofErr w:type="spellStart"/>
-            <w:r>
-              <w:rPr>
-                <w:rFonts w:ascii="BRH Malayalam Extra" w:hAnsi="BRH Malayalam Extra" w:cs="BRH Malayalam Extra"/>
-                <w:sz w:val="36"/>
-                <w:szCs w:val="40"/>
-              </w:rPr>
-              <w:t>Zi</w:t>
-            </w:r>
-            <w:proofErr w:type="spellEnd"/>
-            <w:r>
-              <w:rPr>
-                <w:rFonts w:ascii="BRH Malayalam Extra" w:hAnsi="BRH Malayalam Extra" w:cs="BRH Malayalam Extra"/>
-                <w:sz w:val="36"/>
-                <w:szCs w:val="40"/>
-              </w:rPr>
-              <w:t>—</w:t>
+              <w:t>ªZi—</w:t>
             </w:r>
             <w:proofErr w:type="spellStart"/>
             <w:r>
@@ -4729,25 +4763,7 @@
                 <w:sz w:val="36"/>
                 <w:szCs w:val="40"/>
               </w:rPr>
-              <w:t>ª</w:t>
-            </w:r>
-            <w:proofErr w:type="spellStart"/>
-            <w:r>
-              <w:rPr>
-                <w:rFonts w:ascii="BRH Malayalam Extra" w:hAnsi="BRH Malayalam Extra" w:cs="BRH Malayalam Extra"/>
-                <w:sz w:val="36"/>
-                <w:szCs w:val="40"/>
-              </w:rPr>
-              <w:t>Zi</w:t>
-            </w:r>
-            <w:proofErr w:type="spellEnd"/>
-            <w:r>
-              <w:rPr>
-                <w:rFonts w:ascii="BRH Malayalam Extra" w:hAnsi="BRH Malayalam Extra" w:cs="BRH Malayalam Extra"/>
-                <w:sz w:val="36"/>
-                <w:szCs w:val="40"/>
-              </w:rPr>
-              <w:t>—</w:t>
+              <w:t>ªZi—</w:t>
             </w:r>
             <w:proofErr w:type="spellStart"/>
             <w:r>
@@ -4763,7 +4779,7 @@
         </w:tc>
         <w:tc>
           <w:tcPr>
-            <w:tcW w:w="5423" w:type="dxa"/>
+            <w:tcW w:w="5400" w:type="dxa"/>
             <w:tcBorders>
               <w:top w:val="single" w:sz="4" w:space="0" w:color="000000"/>
               <w:left w:val="single" w:sz="4" w:space="0" w:color="000000"/>
@@ -4817,25 +4833,7 @@
                 <w:sz w:val="36"/>
                 <w:szCs w:val="40"/>
               </w:rPr>
-              <w:t>ª</w:t>
-            </w:r>
-            <w:proofErr w:type="spellStart"/>
-            <w:r>
-              <w:rPr>
-                <w:rFonts w:ascii="BRH Malayalam Extra" w:hAnsi="BRH Malayalam Extra" w:cs="BRH Malayalam Extra"/>
-                <w:sz w:val="36"/>
-                <w:szCs w:val="40"/>
-              </w:rPr>
-              <w:t>Zi</w:t>
-            </w:r>
-            <w:proofErr w:type="spellEnd"/>
-            <w:r>
-              <w:rPr>
-                <w:rFonts w:ascii="BRH Malayalam Extra" w:hAnsi="BRH Malayalam Extra" w:cs="BRH Malayalam Extra"/>
-                <w:sz w:val="36"/>
-                <w:szCs w:val="40"/>
-              </w:rPr>
-              <w:t>—</w:t>
+              <w:t>ªZi—</w:t>
             </w:r>
             <w:proofErr w:type="spellStart"/>
             <w:r>
@@ -4887,25 +4885,7 @@
                 <w:sz w:val="36"/>
                 <w:szCs w:val="40"/>
               </w:rPr>
-              <w:t>ª</w:t>
-            </w:r>
-            <w:proofErr w:type="spellStart"/>
-            <w:r>
-              <w:rPr>
-                <w:rFonts w:ascii="BRH Malayalam Extra" w:hAnsi="BRH Malayalam Extra" w:cs="BRH Malayalam Extra"/>
-                <w:sz w:val="36"/>
-                <w:szCs w:val="40"/>
-              </w:rPr>
-              <w:t>Zi</w:t>
-            </w:r>
-            <w:proofErr w:type="spellEnd"/>
-            <w:r>
-              <w:rPr>
-                <w:rFonts w:ascii="BRH Malayalam Extra" w:hAnsi="BRH Malayalam Extra" w:cs="BRH Malayalam Extra"/>
-                <w:sz w:val="36"/>
-                <w:szCs w:val="40"/>
-              </w:rPr>
-              <w:t>—</w:t>
+              <w:t>ªZi—</w:t>
             </w:r>
             <w:proofErr w:type="spellStart"/>
             <w:r>
@@ -4976,51 +4956,7 @@
           <w:szCs w:val="32"/>
           <w:u w:val="single"/>
         </w:rPr>
-        <w:t xml:space="preserve">TS </w:t>
-      </w:r>
-      <w:proofErr w:type="spellStart"/>
-      <w:r>
-        <w:rPr>
-          <w:b/>
-          <w:bCs/>
-          <w:sz w:val="32"/>
-          <w:szCs w:val="32"/>
-          <w:u w:val="single"/>
-        </w:rPr>
-        <w:t>Pada</w:t>
-      </w:r>
-      <w:proofErr w:type="spellEnd"/>
-      <w:r>
-        <w:rPr>
-          <w:b/>
-          <w:bCs/>
-          <w:sz w:val="32"/>
-          <w:szCs w:val="32"/>
-          <w:u w:val="single"/>
-        </w:rPr>
-        <w:t xml:space="preserve"> </w:t>
-      </w:r>
-      <w:proofErr w:type="spellStart"/>
-      <w:r>
-        <w:rPr>
-          <w:b/>
-          <w:bCs/>
-          <w:sz w:val="32"/>
-          <w:szCs w:val="32"/>
-          <w:u w:val="single"/>
-        </w:rPr>
-        <w:t>Paatam</w:t>
-      </w:r>
-      <w:proofErr w:type="spellEnd"/>
-      <w:r>
-        <w:rPr>
-          <w:b/>
-          <w:bCs/>
-          <w:sz w:val="32"/>
-          <w:szCs w:val="32"/>
-          <w:u w:val="single"/>
-        </w:rPr>
-        <w:t xml:space="preserve"> </w:t>
+        <w:t xml:space="preserve">TS Pada Paatam </w:t>
       </w:r>
       <w:r>
         <w:rPr>
@@ -5166,6 +5102,7 @@
           <w:b/>
           <w:bCs/>
         </w:rPr>
+        <w:lastRenderedPageBreak/>
         <w:t>(ignore those which are already incorporated in your book’s version and date)</w:t>
       </w:r>
     </w:p>
@@ -5303,7 +5240,6 @@
                 <w:sz w:val="28"/>
                 <w:szCs w:val="28"/>
               </w:rPr>
-              <w:lastRenderedPageBreak/>
               <w:t>TS 7.1.1.2</w:t>
             </w:r>
             <w:r>
@@ -5382,17 +5318,8 @@
                 <w:sz w:val="28"/>
                 <w:szCs w:val="28"/>
               </w:rPr>
-              <w:t xml:space="preserve">2nd </w:t>
-            </w:r>
-            <w:proofErr w:type="spellStart"/>
-            <w:r>
-              <w:rPr>
-                <w:sz w:val="28"/>
-                <w:szCs w:val="28"/>
-              </w:rPr>
-              <w:t>Panchaati</w:t>
-            </w:r>
-            <w:proofErr w:type="spellEnd"/>
+              <w:t>2nd Panchaati</w:t>
+            </w:r>
           </w:p>
         </w:tc>
         <w:tc>
@@ -5825,17 +5752,8 @@
                 <w:sz w:val="28"/>
                 <w:szCs w:val="28"/>
               </w:rPr>
-              <w:t xml:space="preserve">40th </w:t>
-            </w:r>
-            <w:proofErr w:type="spellStart"/>
-            <w:r>
-              <w:rPr>
-                <w:sz w:val="28"/>
-                <w:szCs w:val="28"/>
-              </w:rPr>
-              <w:t>Panchaati</w:t>
-            </w:r>
-            <w:proofErr w:type="spellEnd"/>
+              <w:t>40th Panchaati</w:t>
+            </w:r>
           </w:p>
         </w:tc>
         <w:tc>
@@ -6184,17 +6102,8 @@
                 <w:sz w:val="28"/>
                 <w:szCs w:val="28"/>
               </w:rPr>
-              <w:t xml:space="preserve">44th </w:t>
-            </w:r>
-            <w:proofErr w:type="spellStart"/>
-            <w:r>
-              <w:rPr>
-                <w:sz w:val="28"/>
-                <w:szCs w:val="28"/>
-              </w:rPr>
-              <w:t>Panchaati</w:t>
-            </w:r>
-            <w:proofErr w:type="spellEnd"/>
+              <w:t>44th Panchaati</w:t>
+            </w:r>
           </w:p>
         </w:tc>
         <w:tc>
@@ -6546,51 +6455,7 @@
           <w:szCs w:val="32"/>
           <w:u w:val="single"/>
         </w:rPr>
-        <w:t xml:space="preserve">TS </w:t>
-      </w:r>
-      <w:proofErr w:type="spellStart"/>
-      <w:r>
-        <w:rPr>
-          <w:b/>
-          <w:bCs/>
-          <w:sz w:val="32"/>
-          <w:szCs w:val="32"/>
-          <w:u w:val="single"/>
-        </w:rPr>
-        <w:t>Pada</w:t>
-      </w:r>
-      <w:proofErr w:type="spellEnd"/>
-      <w:r>
-        <w:rPr>
-          <w:b/>
-          <w:bCs/>
-          <w:sz w:val="32"/>
-          <w:szCs w:val="32"/>
-          <w:u w:val="single"/>
-        </w:rPr>
-        <w:t xml:space="preserve"> </w:t>
-      </w:r>
-      <w:proofErr w:type="spellStart"/>
-      <w:r>
-        <w:rPr>
-          <w:b/>
-          <w:bCs/>
-          <w:sz w:val="32"/>
-          <w:szCs w:val="32"/>
-          <w:u w:val="single"/>
-        </w:rPr>
-        <w:t>Paatam</w:t>
-      </w:r>
-      <w:proofErr w:type="spellEnd"/>
-      <w:r>
-        <w:rPr>
-          <w:b/>
-          <w:bCs/>
-          <w:sz w:val="32"/>
-          <w:szCs w:val="32"/>
-          <w:u w:val="single"/>
-        </w:rPr>
-        <w:t xml:space="preserve"> – TS 7.1 Malayalam Co</w:t>
+        <w:t>TS Pada Paatam – TS 7.1 Malayalam Co</w:t>
       </w:r>
       <w:r>
         <w:rPr>
@@ -6706,6 +6571,7 @@
           <w:b/>
           <w:bCs/>
         </w:rPr>
+        <w:lastRenderedPageBreak/>
         <w:t>(ignore those which are already incorporated in your book’s version and date)</w:t>
       </w:r>
     </w:p>
@@ -6838,7 +6704,6 @@
                 <w:sz w:val="28"/>
                 <w:szCs w:val="28"/>
               </w:rPr>
-              <w:lastRenderedPageBreak/>
               <w:t xml:space="preserve">7.1.1.6 – </w:t>
             </w:r>
             <w:proofErr w:type="spellStart"/>
@@ -6864,17 +6729,8 @@
                 <w:sz w:val="28"/>
                 <w:szCs w:val="28"/>
               </w:rPr>
-              <w:t xml:space="preserve">6th </w:t>
-            </w:r>
-            <w:proofErr w:type="spellStart"/>
-            <w:r>
-              <w:rPr>
-                <w:sz w:val="28"/>
-                <w:szCs w:val="28"/>
-              </w:rPr>
-              <w:t>Panchaati</w:t>
-            </w:r>
-            <w:proofErr w:type="spellEnd"/>
+              <w:t>6th Panchaati</w:t>
+            </w:r>
           </w:p>
           <w:p>
             <w:pPr>
@@ -7316,17 +7172,8 @@
                 <w:sz w:val="28"/>
                 <w:szCs w:val="28"/>
               </w:rPr>
-              <w:t xml:space="preserve">7.1.3.3 – </w:t>
-            </w:r>
-            <w:proofErr w:type="spellStart"/>
-            <w:r>
-              <w:rPr>
-                <w:sz w:val="28"/>
-                <w:szCs w:val="28"/>
-              </w:rPr>
-              <w:t>Padam</w:t>
-            </w:r>
-            <w:proofErr w:type="spellEnd"/>
+              <w:t>7.1.3.3 – Padam</w:t>
+            </w:r>
           </w:p>
           <w:p>
             <w:pPr>
@@ -7341,17 +7188,8 @@
                 <w:sz w:val="28"/>
                 <w:szCs w:val="28"/>
               </w:rPr>
-              <w:t xml:space="preserve">10th </w:t>
-            </w:r>
-            <w:proofErr w:type="spellStart"/>
-            <w:r>
-              <w:rPr>
-                <w:sz w:val="28"/>
-                <w:szCs w:val="28"/>
-              </w:rPr>
-              <w:t>Panchaati</w:t>
-            </w:r>
-            <w:proofErr w:type="spellEnd"/>
+              <w:t>10th Panchaati</w:t>
+            </w:r>
           </w:p>
           <w:p>
             <w:pPr>
@@ -7923,17 +7761,8 @@
                 <w:sz w:val="28"/>
                 <w:szCs w:val="28"/>
               </w:rPr>
-              <w:t xml:space="preserve">7.1.6.4 – </w:t>
-            </w:r>
-            <w:proofErr w:type="spellStart"/>
-            <w:r>
-              <w:rPr>
-                <w:sz w:val="28"/>
-                <w:szCs w:val="28"/>
-              </w:rPr>
-              <w:t>Padam</w:t>
-            </w:r>
-            <w:proofErr w:type="spellEnd"/>
+              <w:t>7.1.6.4 – Padam</w:t>
+            </w:r>
           </w:p>
           <w:p>
             <w:pPr>
@@ -7948,17 +7777,8 @@
                 <w:sz w:val="28"/>
                 <w:szCs w:val="28"/>
               </w:rPr>
-              <w:t xml:space="preserve">24th </w:t>
-            </w:r>
-            <w:proofErr w:type="spellStart"/>
-            <w:r>
-              <w:rPr>
-                <w:sz w:val="28"/>
-                <w:szCs w:val="28"/>
-              </w:rPr>
-              <w:t>Panchaati</w:t>
-            </w:r>
-            <w:proofErr w:type="spellEnd"/>
+              <w:t>24th Panchaati</w:t>
+            </w:r>
           </w:p>
           <w:p>
             <w:pPr>
@@ -8905,17 +8725,8 @@
                 <w:sz w:val="28"/>
                 <w:szCs w:val="28"/>
               </w:rPr>
-              <w:t xml:space="preserve">29th </w:t>
-            </w:r>
-            <w:proofErr w:type="spellStart"/>
-            <w:r>
-              <w:rPr>
-                <w:sz w:val="28"/>
-                <w:szCs w:val="28"/>
-              </w:rPr>
-              <w:t>Panchaati</w:t>
-            </w:r>
-            <w:proofErr w:type="spellEnd"/>
+              <w:t>29th Panchaati</w:t>
+            </w:r>
           </w:p>
           <w:p>
             <w:pPr>
@@ -9072,6 +8883,7 @@
                 <w:sz w:val="40"/>
                 <w:szCs w:val="40"/>
               </w:rPr>
+              <w:lastRenderedPageBreak/>
               <w:t>jR</w:t>
             </w:r>
             <w:proofErr w:type="spellEnd"/>
@@ -9170,6 +8982,7 @@
                 <w:sz w:val="40"/>
                 <w:szCs w:val="40"/>
               </w:rPr>
+              <w:lastRenderedPageBreak/>
               <w:t>s</w:t>
             </w:r>
             <w:r>
@@ -9276,6 +9089,7 @@
                 <w:sz w:val="40"/>
                 <w:szCs w:val="40"/>
               </w:rPr>
+              <w:lastRenderedPageBreak/>
               <w:t>jR</w:t>
             </w:r>
             <w:proofErr w:type="spellEnd"/>
@@ -9373,17 +9187,9 @@
                 <w:sz w:val="28"/>
                 <w:szCs w:val="28"/>
               </w:rPr>
-              <w:t xml:space="preserve">7.1.8.2 – </w:t>
-            </w:r>
-            <w:proofErr w:type="spellStart"/>
-            <w:r>
-              <w:rPr>
-                <w:sz w:val="28"/>
-                <w:szCs w:val="28"/>
-              </w:rPr>
-              <w:t>Padam</w:t>
-            </w:r>
-            <w:proofErr w:type="spellEnd"/>
+              <w:lastRenderedPageBreak/>
+              <w:t>7.1.8.2 – Padam</w:t>
+            </w:r>
           </w:p>
           <w:p>
             <w:pPr>
@@ -9398,17 +9204,8 @@
                 <w:sz w:val="28"/>
                 <w:szCs w:val="28"/>
               </w:rPr>
-              <w:t xml:space="preserve">34th </w:t>
-            </w:r>
-            <w:proofErr w:type="spellStart"/>
-            <w:r>
-              <w:rPr>
-                <w:sz w:val="28"/>
-                <w:szCs w:val="28"/>
-              </w:rPr>
-              <w:t>Panchaati</w:t>
-            </w:r>
-            <w:proofErr w:type="spellEnd"/>
+              <w:t>34th Panchaati</w:t>
+            </w:r>
           </w:p>
           <w:p>
             <w:pPr>
@@ -9423,7 +9220,6 @@
                 <w:sz w:val="28"/>
                 <w:szCs w:val="28"/>
               </w:rPr>
-              <w:lastRenderedPageBreak/>
               <w:t>In middle portion</w:t>
             </w:r>
           </w:p>
@@ -9470,7 +9266,6 @@
                 <w:szCs w:val="36"/>
                 <w:lang w:val="en-IN" w:eastAsia="en-IN" w:bidi="ml-IN"/>
               </w:rPr>
-              <w:lastRenderedPageBreak/>
               <w:t>py</w:t>
             </w:r>
             <w:proofErr w:type="spellEnd"/>
@@ -9555,7 +9350,6 @@
                 <w:szCs w:val="36"/>
                 <w:lang w:val="en-IN" w:eastAsia="en-IN" w:bidi="ml-IN"/>
               </w:rPr>
-              <w:lastRenderedPageBreak/>
               <w:t>PZ¡—¥</w:t>
             </w:r>
             <w:proofErr w:type="spellStart"/>
@@ -9753,7 +9547,6 @@
                 <w:szCs w:val="36"/>
                 <w:lang w:val="en-IN" w:eastAsia="en-IN" w:bidi="ml-IN"/>
               </w:rPr>
-              <w:lastRenderedPageBreak/>
               <w:t>py</w:t>
             </w:r>
             <w:proofErr w:type="spellEnd"/>
@@ -9837,7 +9630,6 @@
                 <w:szCs w:val="36"/>
                 <w:lang w:val="en-IN" w:eastAsia="en-IN" w:bidi="ml-IN"/>
               </w:rPr>
-              <w:lastRenderedPageBreak/>
               <w:t>PZ¡—¥</w:t>
             </w:r>
             <w:proofErr w:type="spellStart"/>
@@ -10035,18 +9827,8 @@
                 <w:sz w:val="28"/>
                 <w:szCs w:val="28"/>
               </w:rPr>
-              <w:lastRenderedPageBreak/>
-              <w:t xml:space="preserve">7.1.15.1 – </w:t>
-            </w:r>
-            <w:proofErr w:type="spellStart"/>
-            <w:r>
-              <w:rPr>
-                <w:sz w:val="28"/>
-                <w:szCs w:val="28"/>
-              </w:rPr>
-              <w:t>Padam</w:t>
-            </w:r>
-            <w:proofErr w:type="spellEnd"/>
+              <w:t>7.1.15.1 – Padam</w:t>
+            </w:r>
           </w:p>
           <w:p>
             <w:pPr>
@@ -10061,17 +9843,8 @@
                 <w:sz w:val="28"/>
                 <w:szCs w:val="28"/>
               </w:rPr>
-              <w:t xml:space="preserve">44th </w:t>
-            </w:r>
-            <w:proofErr w:type="spellStart"/>
-            <w:r>
-              <w:rPr>
-                <w:sz w:val="28"/>
-                <w:szCs w:val="28"/>
-              </w:rPr>
-              <w:t>Panchaati</w:t>
-            </w:r>
-            <w:proofErr w:type="spellEnd"/>
+              <w:t>44th Panchaati</w:t>
+            </w:r>
           </w:p>
           <w:p>
             <w:pPr>
@@ -10586,6 +10359,7 @@
           <w:szCs w:val="32"/>
           <w:u w:val="single"/>
         </w:rPr>
+        <w:lastRenderedPageBreak/>
         <w:t>TS</w:t>
       </w:r>
       <w:r>
@@ -10596,42 +10370,8 @@
           <w:szCs w:val="32"/>
           <w:u w:val="single"/>
         </w:rPr>
-        <w:t xml:space="preserve"> </w:t>
+        <w:t xml:space="preserve"> Pada Paatam</w:t>
       </w:r>
-      <w:proofErr w:type="spellStart"/>
-      <w:r>
-        <w:rPr>
-          <w:b/>
-          <w:bCs/>
-          <w:sz w:val="32"/>
-          <w:szCs w:val="32"/>
-          <w:u w:val="single"/>
-        </w:rPr>
-        <w:t>Pada</w:t>
-      </w:r>
-      <w:proofErr w:type="spellEnd"/>
-      <w:r>
-        <w:rPr>
-          <w:b/>
-          <w:bCs/>
-          <w:sz w:val="32"/>
-          <w:szCs w:val="32"/>
-          <w:u w:val="single"/>
-        </w:rPr>
-        <w:t xml:space="preserve"> </w:t>
-      </w:r>
-      <w:proofErr w:type="spellStart"/>
-      <w:r>
-        <w:rPr>
-          <w:b/>
-          <w:bCs/>
-          <w:sz w:val="32"/>
-          <w:szCs w:val="32"/>
-          <w:u w:val="single"/>
-        </w:rPr>
-        <w:t>Paatam</w:t>
-      </w:r>
-      <w:proofErr w:type="spellEnd"/>
       <w:r>
         <w:rPr>
           <w:b/>
@@ -10922,7 +10662,6 @@
                 <w:sz w:val="28"/>
                 <w:szCs w:val="28"/>
               </w:rPr>
-              <w:lastRenderedPageBreak/>
               <w:t xml:space="preserve">7.1.5.7 – </w:t>
             </w:r>
             <w:proofErr w:type="spellStart"/>
@@ -10948,17 +10687,8 @@
                 <w:sz w:val="28"/>
                 <w:szCs w:val="28"/>
               </w:rPr>
-              <w:t xml:space="preserve">20th </w:t>
-            </w:r>
-            <w:proofErr w:type="spellStart"/>
-            <w:r>
-              <w:rPr>
-                <w:sz w:val="28"/>
-                <w:szCs w:val="28"/>
-              </w:rPr>
-              <w:t>Panchaati</w:t>
-            </w:r>
-            <w:proofErr w:type="spellEnd"/>
+              <w:t>20th Panchaati</w:t>
+            </w:r>
           </w:p>
           <w:p>
             <w:pPr>
@@ -11087,7 +10817,6 @@
               </w:rPr>
               <w:t>ª</w:t>
             </w:r>
-            <w:proofErr w:type="spellStart"/>
             <w:r>
               <w:rPr>
                 <w:rFonts w:ascii="BRH Malayalam Extra" w:hAnsi="BRH Malayalam Extra" w:cs="BRH Malayalam Extra"/>
@@ -11098,7 +10827,6 @@
               </w:rPr>
               <w:t>Mx</w:t>
             </w:r>
-            <w:proofErr w:type="spellEnd"/>
             <w:r>
               <w:rPr>
                 <w:rFonts w:ascii="BRH Malayalam Extra" w:hAnsi="BRH Malayalam Extra" w:cs="BRH Malayalam Extra"/>
@@ -11219,20 +10947,8 @@
                 <w:szCs w:val="40"/>
                 <w:highlight w:val="green"/>
               </w:rPr>
-              <w:t>¥</w:t>
-            </w:r>
-            <w:proofErr w:type="spellStart"/>
-            <w:r>
-              <w:rPr>
-                <w:rFonts w:ascii="BRH Malayalam Extra" w:hAnsi="BRH Malayalam Extra" w:cs="BRH Malayalam Extra"/>
-                <w:color w:val="000000"/>
-                <w:sz w:val="40"/>
-                <w:szCs w:val="40"/>
-                <w:highlight w:val="green"/>
-              </w:rPr>
-              <w:t>Mx</w:t>
-            </w:r>
-            <w:proofErr w:type="spellEnd"/>
+              <w:t>¥Mx</w:t>
+            </w:r>
             <w:r>
               <w:rPr>
                 <w:rFonts w:ascii="BRH Malayalam Extra" w:hAnsi="BRH Malayalam Extra" w:cs="BRH Malayalam Extra"/>
@@ -11313,51 +11029,7 @@
           <w:szCs w:val="32"/>
           <w:u w:val="single"/>
         </w:rPr>
-        <w:t xml:space="preserve">TS </w:t>
-      </w:r>
-      <w:proofErr w:type="spellStart"/>
-      <w:r>
-        <w:rPr>
-          <w:b/>
-          <w:bCs/>
-          <w:sz w:val="32"/>
-          <w:szCs w:val="32"/>
-          <w:u w:val="single"/>
-        </w:rPr>
-        <w:t>Pada</w:t>
-      </w:r>
-      <w:proofErr w:type="spellEnd"/>
-      <w:r>
-        <w:rPr>
-          <w:b/>
-          <w:bCs/>
-          <w:sz w:val="32"/>
-          <w:szCs w:val="32"/>
-          <w:u w:val="single"/>
-        </w:rPr>
-        <w:t xml:space="preserve"> </w:t>
-      </w:r>
-      <w:proofErr w:type="spellStart"/>
-      <w:r>
-        <w:rPr>
-          <w:b/>
-          <w:bCs/>
-          <w:sz w:val="32"/>
-          <w:szCs w:val="32"/>
-          <w:u w:val="single"/>
-        </w:rPr>
-        <w:t>Paatam</w:t>
-      </w:r>
-      <w:proofErr w:type="spellEnd"/>
-      <w:r>
-        <w:rPr>
-          <w:b/>
-          <w:bCs/>
-          <w:sz w:val="32"/>
-          <w:szCs w:val="32"/>
-          <w:u w:val="single"/>
-        </w:rPr>
-        <w:t xml:space="preserve"> – TS 7.1 Malayalam co</w:t>
+        <w:t>TS Pada Paatam – TS 7.1 Malayalam co</w:t>
       </w:r>
       <w:r>
         <w:rPr>
@@ -11577,17 +11249,8 @@
                 <w:sz w:val="28"/>
                 <w:szCs w:val="28"/>
               </w:rPr>
-              <w:t xml:space="preserve">34th </w:t>
-            </w:r>
-            <w:proofErr w:type="spellStart"/>
-            <w:r>
-              <w:rPr>
-                <w:sz w:val="28"/>
-                <w:szCs w:val="28"/>
-              </w:rPr>
-              <w:t>Panchaati</w:t>
-            </w:r>
-            <w:proofErr w:type="spellEnd"/>
+              <w:t>34th Panchaati</w:t>
+            </w:r>
           </w:p>
           <w:p>
             <w:pPr>
@@ -11844,7 +11507,7 @@
 </file>
 
 <file path=word/endnotes.xml><?xml version="1.0" encoding="utf-8"?>
-<w:endnotes xmlns:wpc="http://schemas.microsoft.com/office/word/2010/wordprocessingCanvas" xmlns:cx="http://schemas.microsoft.com/office/drawing/2014/chartex" xmlns:cx1="http://schemas.microsoft.com/office/drawing/2015/9/8/chartex" xmlns:mc="http://schemas.openxmlformats.org/markup-compatibility/2006" xmlns:o="urn:schemas-microsoft-com:office:office" xmlns:r="http://schemas.openxmlformats.org/officeDocument/2006/relationships" xmlns:m="http://schemas.openxmlformats.org/officeDocument/2006/math" xmlns:v="urn:schemas-microsoft-com:vml" xmlns:wp14="http://schemas.microsoft.com/office/word/2010/wordprocessingDrawing" xmlns:wp="http://schemas.openxmlformats.org/drawingml/2006/wordprocessingDrawing" xmlns:w10="urn:schemas-microsoft-com:office:word" xmlns:w="http://schemas.openxmlformats.org/wordprocessingml/2006/main" xmlns:w14="http://schemas.microsoft.com/office/word/2010/wordml" xmlns:w15="http://schemas.microsoft.com/office/word/2012/wordml" xmlns:w16se="http://schemas.microsoft.com/office/word/2015/wordml/symex" xmlns:wpg="http://schemas.microsoft.com/office/word/2010/wordprocessingGroup" xmlns:wpi="http://schemas.microsoft.com/office/word/2010/wordprocessingInk" xmlns:wne="http://schemas.microsoft.com/office/word/2006/wordml" xmlns:wps="http://schemas.microsoft.com/office/word/2010/wordprocessingShape" mc:Ignorable="w14 w15 w16se wp14">
+<w:endnotes xmlns:wpc="http://schemas.microsoft.com/office/word/2010/wordprocessingCanvas" xmlns:cx="http://schemas.microsoft.com/office/drawing/2014/chartex" xmlns:cx1="http://schemas.microsoft.com/office/drawing/2015/9/8/chartex" xmlns:cx2="http://schemas.microsoft.com/office/drawing/2015/10/21/chartex" xmlns:cx3="http://schemas.microsoft.com/office/drawing/2016/5/9/chartex" xmlns:cx4="http://schemas.microsoft.com/office/drawing/2016/5/10/chartex" xmlns:cx5="http://schemas.microsoft.com/office/drawing/2016/5/11/chartex" xmlns:cx6="http://schemas.microsoft.com/office/drawing/2016/5/12/chartex" xmlns:cx7="http://schemas.microsoft.com/office/drawing/2016/5/13/chartex" xmlns:cx8="http://schemas.microsoft.com/office/drawing/2016/5/14/chartex" xmlns:mc="http://schemas.openxmlformats.org/markup-compatibility/2006" xmlns:aink="http://schemas.microsoft.com/office/drawing/2016/ink" xmlns:am3d="http://schemas.microsoft.com/office/drawing/2017/model3d" xmlns:o="urn:schemas-microsoft-com:office:office" xmlns:r="http://schemas.openxmlformats.org/officeDocument/2006/relationships" xmlns:m="http://schemas.openxmlformats.org/officeDocument/2006/math" xmlns:v="urn:schemas-microsoft-com:vml" xmlns:wp14="http://schemas.microsoft.com/office/word/2010/wordprocessingDrawing" xmlns:wp="http://schemas.openxmlformats.org/drawingml/2006/wordprocessingDrawing" xmlns:w10="urn:schemas-microsoft-com:office:word" xmlns:w="http://schemas.openxmlformats.org/wordprocessingml/2006/main" xmlns:w14="http://schemas.microsoft.com/office/word/2010/wordml" xmlns:w15="http://schemas.microsoft.com/office/word/2012/wordml" xmlns:w16cex="http://schemas.microsoft.com/office/word/2018/wordml/cex" xmlns:w16cid="http://schemas.microsoft.com/office/word/2016/wordml/cid" xmlns:w16="http://schemas.microsoft.com/office/word/2018/wordml" xmlns:w16sdtdh="http://schemas.microsoft.com/office/word/2020/wordml/sdtdatahash" xmlns:w16se="http://schemas.microsoft.com/office/word/2015/wordml/symex" xmlns:wpg="http://schemas.microsoft.com/office/word/2010/wordprocessingGroup" xmlns:wpi="http://schemas.microsoft.com/office/word/2010/wordprocessingInk" xmlns:wne="http://schemas.microsoft.com/office/word/2006/wordml" xmlns:wps="http://schemas.microsoft.com/office/word/2010/wordprocessingShape" mc:Ignorable="w14 w15 w16se w16cid w16 w16cex w16sdtdh wp14">
   <w:endnote w:type="separator" w:id="-1">
     <w:p>
       <w:pPr>
@@ -11869,7 +11532,7 @@
 </file>
 
 <file path=word/footer1.xml><?xml version="1.0" encoding="utf-8"?>
-<w:ftr xmlns:wpc="http://schemas.microsoft.com/office/word/2010/wordprocessingCanvas" xmlns:cx="http://schemas.microsoft.com/office/drawing/2014/chartex" xmlns:cx1="http://schemas.microsoft.com/office/drawing/2015/9/8/chartex" xmlns:mc="http://schemas.openxmlformats.org/markup-compatibility/2006" xmlns:o="urn:schemas-microsoft-com:office:office" xmlns:r="http://schemas.openxmlformats.org/officeDocument/2006/relationships" xmlns:m="http://schemas.openxmlformats.org/officeDocument/2006/math" xmlns:v="urn:schemas-microsoft-com:vml" xmlns:wp14="http://schemas.microsoft.com/office/word/2010/wordprocessingDrawing" xmlns:wp="http://schemas.openxmlformats.org/drawingml/2006/wordprocessingDrawing" xmlns:w10="urn:schemas-microsoft-com:office:word" xmlns:w="http://schemas.openxmlformats.org/wordprocessingml/2006/main" xmlns:w14="http://schemas.microsoft.com/office/word/2010/wordml" xmlns:w15="http://schemas.microsoft.com/office/word/2012/wordml" xmlns:w16se="http://schemas.microsoft.com/office/word/2015/wordml/symex" xmlns:wpg="http://schemas.microsoft.com/office/word/2010/wordprocessingGroup" xmlns:wpi="http://schemas.microsoft.com/office/word/2010/wordprocessingInk" xmlns:wne="http://schemas.microsoft.com/office/word/2006/wordml" xmlns:wps="http://schemas.microsoft.com/office/word/2010/wordprocessingShape" mc:Ignorable="w14 w15 w16se wp14">
+<w:ftr xmlns:wpc="http://schemas.microsoft.com/office/word/2010/wordprocessingCanvas" xmlns:cx="http://schemas.microsoft.com/office/drawing/2014/chartex" xmlns:cx1="http://schemas.microsoft.com/office/drawing/2015/9/8/chartex" xmlns:cx2="http://schemas.microsoft.com/office/drawing/2015/10/21/chartex" xmlns:cx3="http://schemas.microsoft.com/office/drawing/2016/5/9/chartex" xmlns:cx4="http://schemas.microsoft.com/office/drawing/2016/5/10/chartex" xmlns:cx5="http://schemas.microsoft.com/office/drawing/2016/5/11/chartex" xmlns:cx6="http://schemas.microsoft.com/office/drawing/2016/5/12/chartex" xmlns:cx7="http://schemas.microsoft.com/office/drawing/2016/5/13/chartex" xmlns:cx8="http://schemas.microsoft.com/office/drawing/2016/5/14/chartex" xmlns:mc="http://schemas.openxmlformats.org/markup-compatibility/2006" xmlns:aink="http://schemas.microsoft.com/office/drawing/2016/ink" xmlns:am3d="http://schemas.microsoft.com/office/drawing/2017/model3d" xmlns:o="urn:schemas-microsoft-com:office:office" xmlns:r="http://schemas.openxmlformats.org/officeDocument/2006/relationships" xmlns:m="http://schemas.openxmlformats.org/officeDocument/2006/math" xmlns:v="urn:schemas-microsoft-com:vml" xmlns:wp14="http://schemas.microsoft.com/office/word/2010/wordprocessingDrawing" xmlns:wp="http://schemas.openxmlformats.org/drawingml/2006/wordprocessingDrawing" xmlns:w10="urn:schemas-microsoft-com:office:word" xmlns:w="http://schemas.openxmlformats.org/wordprocessingml/2006/main" xmlns:w14="http://schemas.microsoft.com/office/word/2010/wordml" xmlns:w15="http://schemas.microsoft.com/office/word/2012/wordml" xmlns:w16cex="http://schemas.microsoft.com/office/word/2018/wordml/cex" xmlns:w16cid="http://schemas.microsoft.com/office/word/2016/wordml/cid" xmlns:w16="http://schemas.microsoft.com/office/word/2018/wordml" xmlns:w16sdtdh="http://schemas.microsoft.com/office/word/2020/wordml/sdtdatahash" xmlns:w16se="http://schemas.microsoft.com/office/word/2015/wordml/symex" xmlns:wpg="http://schemas.microsoft.com/office/word/2010/wordprocessingGroup" xmlns:wpi="http://schemas.microsoft.com/office/word/2010/wordprocessingInk" xmlns:wne="http://schemas.microsoft.com/office/word/2006/wordml" xmlns:wps="http://schemas.microsoft.com/office/word/2010/wordprocessingShape" mc:Ignorable="w14 w15 w16se w16cid w16 w16cex w16sdtdh wp14">
   <w:p>
     <w:pPr>
       <w:pBdr>
@@ -12050,7 +11713,7 @@
 </file>
 
 <file path=word/footer2.xml><?xml version="1.0" encoding="utf-8"?>
-<w:ftr xmlns:wpc="http://schemas.microsoft.com/office/word/2010/wordprocessingCanvas" xmlns:cx="http://schemas.microsoft.com/office/drawing/2014/chartex" xmlns:cx1="http://schemas.microsoft.com/office/drawing/2015/9/8/chartex" xmlns:mc="http://schemas.openxmlformats.org/markup-compatibility/2006" xmlns:o="urn:schemas-microsoft-com:office:office" xmlns:r="http://schemas.openxmlformats.org/officeDocument/2006/relationships" xmlns:m="http://schemas.openxmlformats.org/officeDocument/2006/math" xmlns:v="urn:schemas-microsoft-com:vml" xmlns:wp14="http://schemas.microsoft.com/office/word/2010/wordprocessingDrawing" xmlns:wp="http://schemas.openxmlformats.org/drawingml/2006/wordprocessingDrawing" xmlns:w10="urn:schemas-microsoft-com:office:word" xmlns:w="http://schemas.openxmlformats.org/wordprocessingml/2006/main" xmlns:w14="http://schemas.microsoft.com/office/word/2010/wordml" xmlns:w15="http://schemas.microsoft.com/office/word/2012/wordml" xmlns:w16se="http://schemas.microsoft.com/office/word/2015/wordml/symex" xmlns:wpg="http://schemas.microsoft.com/office/word/2010/wordprocessingGroup" xmlns:wpi="http://schemas.microsoft.com/office/word/2010/wordprocessingInk" xmlns:wne="http://schemas.microsoft.com/office/word/2006/wordml" xmlns:wps="http://schemas.microsoft.com/office/word/2010/wordprocessingShape" mc:Ignorable="w14 w15 w16se wp14">
+<w:ftr xmlns:wpc="http://schemas.microsoft.com/office/word/2010/wordprocessingCanvas" xmlns:cx="http://schemas.microsoft.com/office/drawing/2014/chartex" xmlns:cx1="http://schemas.microsoft.com/office/drawing/2015/9/8/chartex" xmlns:cx2="http://schemas.microsoft.com/office/drawing/2015/10/21/chartex" xmlns:cx3="http://schemas.microsoft.com/office/drawing/2016/5/9/chartex" xmlns:cx4="http://schemas.microsoft.com/office/drawing/2016/5/10/chartex" xmlns:cx5="http://schemas.microsoft.com/office/drawing/2016/5/11/chartex" xmlns:cx6="http://schemas.microsoft.com/office/drawing/2016/5/12/chartex" xmlns:cx7="http://schemas.microsoft.com/office/drawing/2016/5/13/chartex" xmlns:cx8="http://schemas.microsoft.com/office/drawing/2016/5/14/chartex" xmlns:mc="http://schemas.openxmlformats.org/markup-compatibility/2006" xmlns:aink="http://schemas.microsoft.com/office/drawing/2016/ink" xmlns:am3d="http://schemas.microsoft.com/office/drawing/2017/model3d" xmlns:o="urn:schemas-microsoft-com:office:office" xmlns:r="http://schemas.openxmlformats.org/officeDocument/2006/relationships" xmlns:m="http://schemas.openxmlformats.org/officeDocument/2006/math" xmlns:v="urn:schemas-microsoft-com:vml" xmlns:wp14="http://schemas.microsoft.com/office/word/2010/wordprocessingDrawing" xmlns:wp="http://schemas.openxmlformats.org/drawingml/2006/wordprocessingDrawing" xmlns:w10="urn:schemas-microsoft-com:office:word" xmlns:w="http://schemas.openxmlformats.org/wordprocessingml/2006/main" xmlns:w14="http://schemas.microsoft.com/office/word/2010/wordml" xmlns:w15="http://schemas.microsoft.com/office/word/2012/wordml" xmlns:w16cex="http://schemas.microsoft.com/office/word/2018/wordml/cex" xmlns:w16cid="http://schemas.microsoft.com/office/word/2016/wordml/cid" xmlns:w16="http://schemas.microsoft.com/office/word/2018/wordml" xmlns:w16sdtdh="http://schemas.microsoft.com/office/word/2020/wordml/sdtdatahash" xmlns:w16se="http://schemas.microsoft.com/office/word/2015/wordml/symex" xmlns:wpg="http://schemas.microsoft.com/office/word/2010/wordprocessingGroup" xmlns:wpi="http://schemas.microsoft.com/office/word/2010/wordprocessingInk" xmlns:wne="http://schemas.microsoft.com/office/word/2006/wordml" xmlns:wps="http://schemas.microsoft.com/office/word/2010/wordprocessingShape" mc:Ignorable="w14 w15 w16se w16cid w16 w16cex w16sdtdh wp14">
   <w:p>
     <w:pPr>
       <w:pBdr>
@@ -12245,7 +11908,7 @@
 </file>
 
 <file path=word/footnotes.xml><?xml version="1.0" encoding="utf-8"?>
-<w:footnotes xmlns:wpc="http://schemas.microsoft.com/office/word/2010/wordprocessingCanvas" xmlns:cx="http://schemas.microsoft.com/office/drawing/2014/chartex" xmlns:cx1="http://schemas.microsoft.com/office/drawing/2015/9/8/chartex" xmlns:mc="http://schemas.openxmlformats.org/markup-compatibility/2006" xmlns:o="urn:schemas-microsoft-com:office:office" xmlns:r="http://schemas.openxmlformats.org/officeDocument/2006/relationships" xmlns:m="http://schemas.openxmlformats.org/officeDocument/2006/math" xmlns:v="urn:schemas-microsoft-com:vml" xmlns:wp14="http://schemas.microsoft.com/office/word/2010/wordprocessingDrawing" xmlns:wp="http://schemas.openxmlformats.org/drawingml/2006/wordprocessingDrawing" xmlns:w10="urn:schemas-microsoft-com:office:word" xmlns:w="http://schemas.openxmlformats.org/wordprocessingml/2006/main" xmlns:w14="http://schemas.microsoft.com/office/word/2010/wordml" xmlns:w15="http://schemas.microsoft.com/office/word/2012/wordml" xmlns:w16se="http://schemas.microsoft.com/office/word/2015/wordml/symex" xmlns:wpg="http://schemas.microsoft.com/office/word/2010/wordprocessingGroup" xmlns:wpi="http://schemas.microsoft.com/office/word/2010/wordprocessingInk" xmlns:wne="http://schemas.microsoft.com/office/word/2006/wordml" xmlns:wps="http://schemas.microsoft.com/office/word/2010/wordprocessingShape" mc:Ignorable="w14 w15 w16se wp14">
+<w:footnotes xmlns:wpc="http://schemas.microsoft.com/office/word/2010/wordprocessingCanvas" xmlns:cx="http://schemas.microsoft.com/office/drawing/2014/chartex" xmlns:cx1="http://schemas.microsoft.com/office/drawing/2015/9/8/chartex" xmlns:cx2="http://schemas.microsoft.com/office/drawing/2015/10/21/chartex" xmlns:cx3="http://schemas.microsoft.com/office/drawing/2016/5/9/chartex" xmlns:cx4="http://schemas.microsoft.com/office/drawing/2016/5/10/chartex" xmlns:cx5="http://schemas.microsoft.com/office/drawing/2016/5/11/chartex" xmlns:cx6="http://schemas.microsoft.com/office/drawing/2016/5/12/chartex" xmlns:cx7="http://schemas.microsoft.com/office/drawing/2016/5/13/chartex" xmlns:cx8="http://schemas.microsoft.com/office/drawing/2016/5/14/chartex" xmlns:mc="http://schemas.openxmlformats.org/markup-compatibility/2006" xmlns:aink="http://schemas.microsoft.com/office/drawing/2016/ink" xmlns:am3d="http://schemas.microsoft.com/office/drawing/2017/model3d" xmlns:o="urn:schemas-microsoft-com:office:office" xmlns:r="http://schemas.openxmlformats.org/officeDocument/2006/relationships" xmlns:m="http://schemas.openxmlformats.org/officeDocument/2006/math" xmlns:v="urn:schemas-microsoft-com:vml" xmlns:wp14="http://schemas.microsoft.com/office/word/2010/wordprocessingDrawing" xmlns:wp="http://schemas.openxmlformats.org/drawingml/2006/wordprocessingDrawing" xmlns:w10="urn:schemas-microsoft-com:office:word" xmlns:w="http://schemas.openxmlformats.org/wordprocessingml/2006/main" xmlns:w14="http://schemas.microsoft.com/office/word/2010/wordml" xmlns:w15="http://schemas.microsoft.com/office/word/2012/wordml" xmlns:w16cex="http://schemas.microsoft.com/office/word/2018/wordml/cex" xmlns:w16cid="http://schemas.microsoft.com/office/word/2016/wordml/cid" xmlns:w16="http://schemas.microsoft.com/office/word/2018/wordml" xmlns:w16sdtdh="http://schemas.microsoft.com/office/word/2020/wordml/sdtdatahash" xmlns:w16se="http://schemas.microsoft.com/office/word/2015/wordml/symex" xmlns:wpg="http://schemas.microsoft.com/office/word/2010/wordprocessingGroup" xmlns:wpi="http://schemas.microsoft.com/office/word/2010/wordprocessingInk" xmlns:wne="http://schemas.microsoft.com/office/word/2006/wordml" xmlns:wps="http://schemas.microsoft.com/office/word/2010/wordprocessingShape" mc:Ignorable="w14 w15 w16se w16cid w16 w16cex w16sdtdh wp14">
   <w:footnote w:type="separator" w:id="-1">
     <w:p>
       <w:pPr>
@@ -12270,7 +11933,7 @@
 </file>
 
 <file path=word/header1.xml><?xml version="1.0" encoding="utf-8"?>
-<w:hdr xmlns:wpc="http://schemas.microsoft.com/office/word/2010/wordprocessingCanvas" xmlns:cx="http://schemas.microsoft.com/office/drawing/2014/chartex" xmlns:cx1="http://schemas.microsoft.com/office/drawing/2015/9/8/chartex" xmlns:mc="http://schemas.openxmlformats.org/markup-compatibility/2006" xmlns:o="urn:schemas-microsoft-com:office:office" xmlns:r="http://schemas.openxmlformats.org/officeDocument/2006/relationships" xmlns:m="http://schemas.openxmlformats.org/officeDocument/2006/math" xmlns:v="urn:schemas-microsoft-com:vml" xmlns:wp14="http://schemas.microsoft.com/office/word/2010/wordprocessingDrawing" xmlns:wp="http://schemas.openxmlformats.org/drawingml/2006/wordprocessingDrawing" xmlns:w10="urn:schemas-microsoft-com:office:word" xmlns:w="http://schemas.openxmlformats.org/wordprocessingml/2006/main" xmlns:w14="http://schemas.microsoft.com/office/word/2010/wordml" xmlns:w15="http://schemas.microsoft.com/office/word/2012/wordml" xmlns:w16se="http://schemas.microsoft.com/office/word/2015/wordml/symex" xmlns:wpg="http://schemas.microsoft.com/office/word/2010/wordprocessingGroup" xmlns:wpi="http://schemas.microsoft.com/office/word/2010/wordprocessingInk" xmlns:wne="http://schemas.microsoft.com/office/word/2006/wordml" xmlns:wps="http://schemas.microsoft.com/office/word/2010/wordprocessingShape" mc:Ignorable="w14 w15 w16se wp14">
+<w:hdr xmlns:wpc="http://schemas.microsoft.com/office/word/2010/wordprocessingCanvas" xmlns:cx="http://schemas.microsoft.com/office/drawing/2014/chartex" xmlns:cx1="http://schemas.microsoft.com/office/drawing/2015/9/8/chartex" xmlns:cx2="http://schemas.microsoft.com/office/drawing/2015/10/21/chartex" xmlns:cx3="http://schemas.microsoft.com/office/drawing/2016/5/9/chartex" xmlns:cx4="http://schemas.microsoft.com/office/drawing/2016/5/10/chartex" xmlns:cx5="http://schemas.microsoft.com/office/drawing/2016/5/11/chartex" xmlns:cx6="http://schemas.microsoft.com/office/drawing/2016/5/12/chartex" xmlns:cx7="http://schemas.microsoft.com/office/drawing/2016/5/13/chartex" xmlns:cx8="http://schemas.microsoft.com/office/drawing/2016/5/14/chartex" xmlns:mc="http://schemas.openxmlformats.org/markup-compatibility/2006" xmlns:aink="http://schemas.microsoft.com/office/drawing/2016/ink" xmlns:am3d="http://schemas.microsoft.com/office/drawing/2017/model3d" xmlns:o="urn:schemas-microsoft-com:office:office" xmlns:r="http://schemas.openxmlformats.org/officeDocument/2006/relationships" xmlns:m="http://schemas.openxmlformats.org/officeDocument/2006/math" xmlns:v="urn:schemas-microsoft-com:vml" xmlns:wp14="http://schemas.microsoft.com/office/word/2010/wordprocessingDrawing" xmlns:wp="http://schemas.openxmlformats.org/drawingml/2006/wordprocessingDrawing" xmlns:w10="urn:schemas-microsoft-com:office:word" xmlns:w="http://schemas.openxmlformats.org/wordprocessingml/2006/main" xmlns:w14="http://schemas.microsoft.com/office/word/2010/wordml" xmlns:w15="http://schemas.microsoft.com/office/word/2012/wordml" xmlns:w16cex="http://schemas.microsoft.com/office/word/2018/wordml/cex" xmlns:w16cid="http://schemas.microsoft.com/office/word/2016/wordml/cid" xmlns:w16="http://schemas.microsoft.com/office/word/2018/wordml" xmlns:w16sdtdh="http://schemas.microsoft.com/office/word/2020/wordml/sdtdatahash" xmlns:w16se="http://schemas.microsoft.com/office/word/2015/wordml/symex" xmlns:wpg="http://schemas.microsoft.com/office/word/2010/wordprocessingGroup" xmlns:wpi="http://schemas.microsoft.com/office/word/2010/wordprocessingInk" xmlns:wne="http://schemas.microsoft.com/office/word/2006/wordml" xmlns:wps="http://schemas.microsoft.com/office/word/2010/wordprocessingShape" mc:Ignorable="w14 w15 w16se w16cid w16 w16cex w16sdtdh wp14">
   <w:p>
     <w:pPr>
       <w:pStyle w:val="Header"/>
@@ -12283,7 +11946,7 @@
 </file>
 
 <file path=word/header2.xml><?xml version="1.0" encoding="utf-8"?>
-<w:hdr xmlns:wpc="http://schemas.microsoft.com/office/word/2010/wordprocessingCanvas" xmlns:cx="http://schemas.microsoft.com/office/drawing/2014/chartex" xmlns:cx1="http://schemas.microsoft.com/office/drawing/2015/9/8/chartex" xmlns:mc="http://schemas.openxmlformats.org/markup-compatibility/2006" xmlns:o="urn:schemas-microsoft-com:office:office" xmlns:r="http://schemas.openxmlformats.org/officeDocument/2006/relationships" xmlns:m="http://schemas.openxmlformats.org/officeDocument/2006/math" xmlns:v="urn:schemas-microsoft-com:vml" xmlns:wp14="http://schemas.microsoft.com/office/word/2010/wordprocessingDrawing" xmlns:wp="http://schemas.openxmlformats.org/drawingml/2006/wordprocessingDrawing" xmlns:w10="urn:schemas-microsoft-com:office:word" xmlns:w="http://schemas.openxmlformats.org/wordprocessingml/2006/main" xmlns:w14="http://schemas.microsoft.com/office/word/2010/wordml" xmlns:w15="http://schemas.microsoft.com/office/word/2012/wordml" xmlns:w16se="http://schemas.microsoft.com/office/word/2015/wordml/symex" xmlns:wpg="http://schemas.microsoft.com/office/word/2010/wordprocessingGroup" xmlns:wpi="http://schemas.microsoft.com/office/word/2010/wordprocessingInk" xmlns:wne="http://schemas.microsoft.com/office/word/2006/wordml" xmlns:wps="http://schemas.microsoft.com/office/word/2010/wordprocessingShape" mc:Ignorable="w14 w15 w16se wp14">
+<w:hdr xmlns:wpc="http://schemas.microsoft.com/office/word/2010/wordprocessingCanvas" xmlns:cx="http://schemas.microsoft.com/office/drawing/2014/chartex" xmlns:cx1="http://schemas.microsoft.com/office/drawing/2015/9/8/chartex" xmlns:cx2="http://schemas.microsoft.com/office/drawing/2015/10/21/chartex" xmlns:cx3="http://schemas.microsoft.com/office/drawing/2016/5/9/chartex" xmlns:cx4="http://schemas.microsoft.com/office/drawing/2016/5/10/chartex" xmlns:cx5="http://schemas.microsoft.com/office/drawing/2016/5/11/chartex" xmlns:cx6="http://schemas.microsoft.com/office/drawing/2016/5/12/chartex" xmlns:cx7="http://schemas.microsoft.com/office/drawing/2016/5/13/chartex" xmlns:cx8="http://schemas.microsoft.com/office/drawing/2016/5/14/chartex" xmlns:mc="http://schemas.openxmlformats.org/markup-compatibility/2006" xmlns:aink="http://schemas.microsoft.com/office/drawing/2016/ink" xmlns:am3d="http://schemas.microsoft.com/office/drawing/2017/model3d" xmlns:o="urn:schemas-microsoft-com:office:office" xmlns:r="http://schemas.openxmlformats.org/officeDocument/2006/relationships" xmlns:m="http://schemas.openxmlformats.org/officeDocument/2006/math" xmlns:v="urn:schemas-microsoft-com:vml" xmlns:wp14="http://schemas.microsoft.com/office/word/2010/wordprocessingDrawing" xmlns:wp="http://schemas.openxmlformats.org/drawingml/2006/wordprocessingDrawing" xmlns:w10="urn:schemas-microsoft-com:office:word" xmlns:w="http://schemas.openxmlformats.org/wordprocessingml/2006/main" xmlns:w14="http://schemas.microsoft.com/office/word/2010/wordml" xmlns:w15="http://schemas.microsoft.com/office/word/2012/wordml" xmlns:w16cex="http://schemas.microsoft.com/office/word/2018/wordml/cex" xmlns:w16cid="http://schemas.microsoft.com/office/word/2016/wordml/cid" xmlns:w16="http://schemas.microsoft.com/office/word/2018/wordml" xmlns:w16sdtdh="http://schemas.microsoft.com/office/word/2020/wordml/sdtdatahash" xmlns:w16se="http://schemas.microsoft.com/office/word/2015/wordml/symex" xmlns:wpg="http://schemas.microsoft.com/office/word/2010/wordprocessingGroup" xmlns:wpi="http://schemas.microsoft.com/office/word/2010/wordprocessingInk" xmlns:wne="http://schemas.microsoft.com/office/word/2006/wordml" xmlns:wps="http://schemas.microsoft.com/office/word/2010/wordprocessingShape" mc:Ignorable="w14 w15 w16se w16cid w16 w16cex w16sdtdh wp14">
   <w:p>
     <w:pPr>
       <w:pStyle w:val="Header"/>
@@ -12296,7 +11959,7 @@
 </file>
 
 <file path=word/styles.xml><?xml version="1.0" encoding="utf-8"?>
-<w:styles xmlns:mc="http://schemas.openxmlformats.org/markup-compatibility/2006" xmlns:r="http://schemas.openxmlformats.org/officeDocument/2006/relationships" xmlns:w="http://schemas.openxmlformats.org/wordprocessingml/2006/main" xmlns:w14="http://schemas.microsoft.com/office/word/2010/wordml" xmlns:w15="http://schemas.microsoft.com/office/word/2012/wordml" xmlns:w16se="http://schemas.microsoft.com/office/word/2015/wordml/symex" mc:Ignorable="w14 w15 w16se">
+<w:styles xmlns:mc="http://schemas.openxmlformats.org/markup-compatibility/2006" xmlns:r="http://schemas.openxmlformats.org/officeDocument/2006/relationships" xmlns:w="http://schemas.openxmlformats.org/wordprocessingml/2006/main" xmlns:w14="http://schemas.microsoft.com/office/word/2010/wordml" xmlns:w15="http://schemas.microsoft.com/office/word/2012/wordml" xmlns:w16cex="http://schemas.microsoft.com/office/word/2018/wordml/cex" xmlns:w16cid="http://schemas.microsoft.com/office/word/2016/wordml/cid" xmlns:w16="http://schemas.microsoft.com/office/word/2018/wordml" xmlns:w16sdtdh="http://schemas.microsoft.com/office/word/2020/wordml/sdtdatahash" xmlns:w16se="http://schemas.microsoft.com/office/word/2015/wordml/symex" mc:Ignorable="w14 w15 w16se w16cid w16 w16cex w16sdtdh">
   <w:docDefaults>
     <w:rPrDefault>
       <w:rPr>
@@ -12306,7 +11969,7 @@
     </w:rPrDefault>
     <w:pPrDefault/>
   </w:docDefaults>
-  <w:latentStyles w:defLockedState="0" w:defUIPriority="99" w:defSemiHidden="0" w:defUnhideWhenUsed="0" w:defQFormat="0" w:count="371">
+  <w:latentStyles w:defLockedState="0" w:defUIPriority="99" w:defSemiHidden="0" w:defUnhideWhenUsed="0" w:defQFormat="0" w:count="376">
     <w:lsdException w:name="Normal" w:uiPriority="0" w:qFormat="1"/>
     <w:lsdException w:name="heading 1" w:uiPriority="9" w:qFormat="1"/>
     <w:lsdException w:name="heading 2" w:semiHidden="1" w:uiPriority="9" w:unhideWhenUsed="1" w:qFormat="1"/>
@@ -12412,7 +12075,6 @@
     <w:lsdException w:name="HTML Sample" w:semiHidden="1" w:unhideWhenUsed="1"/>
     <w:lsdException w:name="HTML Typewriter" w:semiHidden="1" w:unhideWhenUsed="1"/>
     <w:lsdException w:name="HTML Variable" w:semiHidden="1" w:unhideWhenUsed="1"/>
-    <w:lsdException w:name="Normal Table" w:semiHidden="1" w:unhideWhenUsed="1"/>
     <w:lsdException w:name="annotation subject" w:semiHidden="1" w:unhideWhenUsed="1"/>
     <w:lsdException w:name="No List" w:semiHidden="1" w:unhideWhenUsed="1"/>
     <w:lsdException w:name="Outline List 1" w:semiHidden="1" w:unhideWhenUsed="1"/>
@@ -12455,11 +12117,8 @@
     <w:lsdException w:name="Table Contemporary" w:semiHidden="1" w:unhideWhenUsed="1"/>
     <w:lsdException w:name="Table Elegant" w:semiHidden="1" w:unhideWhenUsed="1"/>
     <w:lsdException w:name="Table Professional" w:semiHidden="1" w:unhideWhenUsed="1"/>
-    <w:lsdException w:name="Table Subtle 1" w:semiHidden="1" w:unhideWhenUsed="1"/>
     <w:lsdException w:name="Table Subtle 2" w:semiHidden="1" w:unhideWhenUsed="1"/>
     <w:lsdException w:name="Table Web 1" w:semiHidden="1" w:unhideWhenUsed="1"/>
-    <w:lsdException w:name="Table Web 2" w:semiHidden="1" w:unhideWhenUsed="1"/>
-    <w:lsdException w:name="Table Web 3" w:semiHidden="1" w:unhideWhenUsed="1"/>
     <w:lsdException w:name="Balloon Text" w:semiHidden="1" w:unhideWhenUsed="1"/>
     <w:lsdException w:name="Table Grid" w:uiPriority="59"/>
     <w:lsdException w:name="Table Theme" w:semiHidden="1" w:unhideWhenUsed="1"/>
@@ -12678,6 +12337,11 @@
     <w:lsdException w:name="List Table 5 Dark Accent 6" w:uiPriority="50"/>
     <w:lsdException w:name="List Table 6 Colorful Accent 6" w:uiPriority="51"/>
     <w:lsdException w:name="List Table 7 Colorful Accent 6" w:uiPriority="52"/>
+    <w:lsdException w:name="Mention" w:semiHidden="1" w:unhideWhenUsed="1"/>
+    <w:lsdException w:name="Smart Hyperlink" w:semiHidden="1" w:unhideWhenUsed="1"/>
+    <w:lsdException w:name="Hashtag" w:semiHidden="1" w:unhideWhenUsed="1"/>
+    <w:lsdException w:name="Unresolved Mention" w:semiHidden="1" w:unhideWhenUsed="1"/>
+    <w:lsdException w:name="Smart Link" w:semiHidden="1" w:unhideWhenUsed="1"/>
   </w:latentStyles>
   <w:style w:type="paragraph" w:default="1" w:styleId="Normal">
     <w:name w:val="Normal"/>

</xml_diff>